<commit_message>
Meeting minute.xlsx Report - Chotot.docx
</commit_message>
<xml_diff>
--- a/Source/Document/Report - Chotot.docx
+++ b/Source/Document/Report - Chotot.docx
@@ -32,6 +32,43 @@
         </w:numPr>
         <w:rPr>
           <w:rFonts w:ascii="Cambria" w:hAnsi="Cambria"/>
+          <w:b/>
+          <w:sz w:val="24"/>
+          <w:szCs w:val="24"/>
+          <w:lang w:val="en-US"/>
+        </w:rPr>
+      </w:pPr>
+      <w:r>
+        <w:rPr>
+          <w:rFonts w:ascii="Cambria" w:hAnsi="Cambria"/>
+          <w:b/>
+          <w:sz w:val="24"/>
+          <w:szCs w:val="24"/>
+          <w:lang w:val="en-US"/>
+        </w:rPr>
+        <w:t>Chợ tốt</w:t>
+      </w:r>
+    </w:p>
+    <w:p>
+      <w:pPr>
+        <w:rPr>
+          <w:rFonts w:ascii="Cambria" w:hAnsi="Cambria"/>
+          <w:b/>
+          <w:sz w:val="24"/>
+          <w:szCs w:val="24"/>
+          <w:lang w:val="en-US"/>
+        </w:rPr>
+      </w:pPr>
+    </w:p>
+    <w:p>
+      <w:pPr>
+        <w:pStyle w:val="ListParagraph"/>
+        <w:numPr>
+          <w:ilvl w:val="0"/>
+          <w:numId w:val="15"/>
+        </w:numPr>
+        <w:rPr>
+          <w:rFonts w:ascii="Cambria" w:hAnsi="Cambria"/>
           <w:sz w:val="24"/>
           <w:szCs w:val="24"/>
           <w:lang w:val="en-US"/>
@@ -233,7 +270,7 @@
         <w:pStyle w:val="ListParagraph"/>
         <w:numPr>
           <w:ilvl w:val="0"/>
-          <w:numId w:val="5"/>
+          <w:numId w:val="15"/>
         </w:numPr>
         <w:rPr>
           <w:rFonts w:ascii="Cambria" w:hAnsi="Cambria"/>
@@ -307,7 +344,7 @@
         <w:pStyle w:val="ListParagraph"/>
         <w:numPr>
           <w:ilvl w:val="0"/>
-          <w:numId w:val="5"/>
+          <w:numId w:val="15"/>
         </w:numPr>
         <w:rPr>
           <w:rFonts w:ascii="Cambria" w:hAnsi="Cambria"/>
@@ -387,7 +424,7 @@
         <w:pStyle w:val="ListParagraph"/>
         <w:numPr>
           <w:ilvl w:val="0"/>
-          <w:numId w:val="5"/>
+          <w:numId w:val="15"/>
         </w:numPr>
         <w:rPr>
           <w:rFonts w:ascii="Cambria" w:hAnsi="Cambria"/>
@@ -405,6 +442,7 @@
           <w:szCs w:val="24"/>
           <w:lang w:val="en-US"/>
         </w:rPr>
+        <w:lastRenderedPageBreak/>
         <w:t>Hình thức đăng tin</w:t>
       </w:r>
     </w:p>
@@ -423,7 +461,6 @@
           <w:noProof/>
           <w:lang w:val="en-US"/>
         </w:rPr>
-        <w:lastRenderedPageBreak/>
         <w:drawing>
           <wp:inline distT="0" distB="0" distL="0" distR="0" wp14:anchorId="23596F54" wp14:editId="2EC47AFF">
             <wp:extent cx="5943600" cy="6055995"/>
@@ -539,8 +576,8 @@
       <w:pPr>
         <w:pStyle w:val="ListParagraph"/>
         <w:numPr>
-          <w:ilvl w:val="0"/>
-          <w:numId w:val="8"/>
+          <w:ilvl w:val="2"/>
+          <w:numId w:val="5"/>
         </w:numPr>
         <w:rPr>
           <w:rFonts w:ascii="Cambria" w:hAnsi="Cambria"/>
@@ -556,7 +593,36 @@
           <w:szCs w:val="24"/>
           <w:lang w:val="en-US"/>
         </w:rPr>
-        <w:t>Thông tin liên hệ: tên tuổi, địa chỉ số đt liên lạc…</w:t>
+        <w:t xml:space="preserve">  </w:t>
+      </w:r>
+      <w:r>
+        <w:rPr>
+          <w:rFonts w:ascii="Cambria" w:hAnsi="Cambria"/>
+          <w:sz w:val="24"/>
+          <w:szCs w:val="24"/>
+          <w:lang w:val="en-US"/>
+        </w:rPr>
+        <w:t xml:space="preserve">Thông tin liên hệ: tên tuổi, địa chỉ số </w:t>
+      </w:r>
+      <w:proofErr w:type="gramStart"/>
+      <w:r>
+        <w:rPr>
+          <w:rFonts w:ascii="Cambria" w:hAnsi="Cambria"/>
+          <w:sz w:val="24"/>
+          <w:szCs w:val="24"/>
+          <w:lang w:val="en-US"/>
+        </w:rPr>
+        <w:t>đt</w:t>
+      </w:r>
+      <w:proofErr w:type="gramEnd"/>
+      <w:r>
+        <w:rPr>
+          <w:rFonts w:ascii="Cambria" w:hAnsi="Cambria"/>
+          <w:sz w:val="24"/>
+          <w:szCs w:val="24"/>
+          <w:lang w:val="en-US"/>
+        </w:rPr>
+        <w:t xml:space="preserve"> liên lạc…</w:t>
       </w:r>
     </w:p>
     <w:p>
@@ -627,8 +693,8 @@
       <w:pPr>
         <w:pStyle w:val="ListParagraph"/>
         <w:numPr>
-          <w:ilvl w:val="0"/>
-          <w:numId w:val="8"/>
+          <w:ilvl w:val="2"/>
+          <w:numId w:val="5"/>
         </w:numPr>
         <w:rPr>
           <w:rFonts w:ascii="Cambria" w:hAnsi="Cambria"/>
@@ -779,7 +845,7 @@
         <w:pStyle w:val="ListParagraph"/>
         <w:numPr>
           <w:ilvl w:val="0"/>
-          <w:numId w:val="5"/>
+          <w:numId w:val="15"/>
         </w:numPr>
         <w:rPr>
           <w:rFonts w:ascii="Cambria" w:hAnsi="Cambria"/>
@@ -804,7 +870,7 @@
         <w:pStyle w:val="ListParagraph"/>
         <w:numPr>
           <w:ilvl w:val="0"/>
-          <w:numId w:val="9"/>
+          <w:numId w:val="17"/>
         </w:numPr>
         <w:rPr>
           <w:rFonts w:ascii="Cambria" w:hAnsi="Cambria"/>
@@ -830,6 +896,7 @@
           <w:ilvl w:val="0"/>
           <w:numId w:val="6"/>
         </w:numPr>
+        <w:ind w:left="1440"/>
         <w:rPr>
           <w:rFonts w:ascii="Cambria" w:hAnsi="Cambria"/>
           <w:sz w:val="24"/>
@@ -854,6 +921,7 @@
           <w:ilvl w:val="0"/>
           <w:numId w:val="6"/>
         </w:numPr>
+        <w:ind w:left="1440"/>
         <w:rPr>
           <w:rFonts w:ascii="Cambria" w:hAnsi="Cambria"/>
           <w:sz w:val="24"/>
@@ -876,7 +944,7 @@
         <w:pStyle w:val="ListParagraph"/>
         <w:numPr>
           <w:ilvl w:val="0"/>
-          <w:numId w:val="9"/>
+          <w:numId w:val="17"/>
         </w:numPr>
         <w:rPr>
           <w:rFonts w:ascii="Cambria" w:hAnsi="Cambria"/>
@@ -902,21 +970,42 @@
           <w:ilvl w:val="0"/>
           <w:numId w:val="6"/>
         </w:numPr>
-        <w:rPr>
-          <w:rFonts w:ascii="Cambria" w:hAnsi="Cambria"/>
-          <w:sz w:val="24"/>
-          <w:szCs w:val="24"/>
-          <w:lang w:val="en-US"/>
-        </w:rPr>
-      </w:pPr>
-      <w:r>
-        <w:rPr>
-          <w:rFonts w:ascii="Cambria" w:hAnsi="Cambria"/>
-          <w:sz w:val="24"/>
-          <w:szCs w:val="24"/>
-          <w:lang w:val="en-US"/>
-        </w:rPr>
-        <w:t>Không an toàn do không có gì đảm bảo tính trung thực.</w:t>
+        <w:ind w:left="1440"/>
+        <w:rPr>
+          <w:rFonts w:ascii="Cambria" w:hAnsi="Cambria"/>
+          <w:sz w:val="24"/>
+          <w:szCs w:val="24"/>
+          <w:lang w:val="en-US"/>
+        </w:rPr>
+      </w:pPr>
+      <w:r>
+        <w:rPr>
+          <w:rFonts w:ascii="Cambria" w:hAnsi="Cambria"/>
+          <w:sz w:val="24"/>
+          <w:szCs w:val="24"/>
+          <w:lang w:val="en-US"/>
+        </w:rPr>
+        <w:t xml:space="preserve">Không </w:t>
+      </w:r>
+      <w:proofErr w:type="gramStart"/>
+      <w:r>
+        <w:rPr>
+          <w:rFonts w:ascii="Cambria" w:hAnsi="Cambria"/>
+          <w:sz w:val="24"/>
+          <w:szCs w:val="24"/>
+          <w:lang w:val="en-US"/>
+        </w:rPr>
+        <w:t>an</w:t>
+      </w:r>
+      <w:proofErr w:type="gramEnd"/>
+      <w:r>
+        <w:rPr>
+          <w:rFonts w:ascii="Cambria" w:hAnsi="Cambria"/>
+          <w:sz w:val="24"/>
+          <w:szCs w:val="24"/>
+          <w:lang w:val="en-US"/>
+        </w:rPr>
+        <w:t xml:space="preserve"> toàn do không có gì đảm bảo tính trung thực.</w:t>
       </w:r>
     </w:p>
     <w:p>
@@ -926,6 +1015,7 @@
           <w:ilvl w:val="0"/>
           <w:numId w:val="6"/>
         </w:numPr>
+        <w:ind w:left="1440"/>
         <w:rPr>
           <w:rFonts w:ascii="Cambria" w:hAnsi="Cambria"/>
           <w:sz w:val="24"/>
@@ -976,6 +1066,747 @@
           <w:szCs w:val="24"/>
           <w:lang w:val="en-US"/>
         </w:rPr>
+        <w:t>Tiệm cầm đồ</w:t>
+      </w:r>
+    </w:p>
+    <w:p>
+      <w:pPr>
+        <w:pStyle w:val="ListParagraph"/>
+        <w:numPr>
+          <w:ilvl w:val="3"/>
+          <w:numId w:val="5"/>
+        </w:numPr>
+        <w:ind w:left="1276" w:hanging="567"/>
+        <w:rPr>
+          <w:rFonts w:ascii="Cambria" w:hAnsi="Cambria"/>
+          <w:b/>
+          <w:sz w:val="24"/>
+          <w:szCs w:val="24"/>
+          <w:lang w:val="en-US"/>
+        </w:rPr>
+      </w:pPr>
+      <w:r>
+        <w:rPr>
+          <w:rFonts w:ascii="Cambria" w:hAnsi="Cambria"/>
+          <w:b/>
+          <w:sz w:val="24"/>
+          <w:szCs w:val="24"/>
+          <w:lang w:val="en-US"/>
+        </w:rPr>
+        <w:t>Giới thiệu</w:t>
+      </w:r>
+    </w:p>
+    <w:p>
+      <w:pPr>
+        <w:pStyle w:val="ListParagraph"/>
+        <w:numPr>
+          <w:ilvl w:val="0"/>
+          <w:numId w:val="6"/>
+        </w:numPr>
+        <w:rPr>
+          <w:rFonts w:ascii="Cambria" w:hAnsi="Cambria"/>
+          <w:sz w:val="24"/>
+          <w:szCs w:val="24"/>
+          <w:lang w:val="en-US"/>
+        </w:rPr>
+      </w:pPr>
+      <w:r>
+        <w:rPr>
+          <w:rFonts w:ascii="Cambria" w:hAnsi="Cambria"/>
+          <w:sz w:val="24"/>
+          <w:szCs w:val="24"/>
+          <w:lang w:val="en-US"/>
+        </w:rPr>
+        <w:t xml:space="preserve"> </w:t>
+      </w:r>
+      <w:r>
+        <w:rPr>
+          <w:rFonts w:ascii="Cambria" w:hAnsi="Cambria"/>
+          <w:sz w:val="24"/>
+          <w:szCs w:val="24"/>
+          <w:lang w:val="en-US"/>
+        </w:rPr>
+        <w:t>L</w:t>
+      </w:r>
+      <w:r>
+        <w:rPr>
+          <w:rFonts w:ascii="Cambria" w:hAnsi="Cambria"/>
+          <w:sz w:val="24"/>
+          <w:szCs w:val="24"/>
+          <w:lang w:val="en-US"/>
+        </w:rPr>
+        <w:t>oại hình kinh doanh dịch vụ cho vay vốn thông qua việc cung cấp các khoản vay bảo đảm cho khách hàng trên cơ sở cầm cố</w:t>
+      </w:r>
+      <w:r>
+        <w:rPr>
+          <w:rFonts w:ascii="Cambria" w:hAnsi="Cambria"/>
+          <w:sz w:val="24"/>
+          <w:szCs w:val="24"/>
+          <w:lang w:val="en-US"/>
+        </w:rPr>
+        <w:t>.</w:t>
+      </w:r>
+    </w:p>
+    <w:p>
+      <w:pPr>
+        <w:pStyle w:val="ListParagraph"/>
+        <w:numPr>
+          <w:ilvl w:val="0"/>
+          <w:numId w:val="6"/>
+        </w:numPr>
+        <w:rPr>
+          <w:rFonts w:ascii="Cambria" w:hAnsi="Cambria"/>
+          <w:sz w:val="24"/>
+          <w:szCs w:val="24"/>
+          <w:lang w:val="en-US"/>
+        </w:rPr>
+      </w:pPr>
+      <w:r>
+        <w:rPr>
+          <w:rFonts w:ascii="Cambria" w:hAnsi="Cambria"/>
+          <w:sz w:val="24"/>
+          <w:szCs w:val="24"/>
+          <w:lang w:val="en-US"/>
+        </w:rPr>
+        <w:t>K</w:t>
+      </w:r>
+      <w:r>
+        <w:rPr>
+          <w:rFonts w:ascii="Cambria" w:hAnsi="Cambria"/>
+          <w:sz w:val="24"/>
+          <w:szCs w:val="24"/>
+          <w:lang w:val="en-US"/>
+        </w:rPr>
+        <w:t>hách hàng sẽ nhận được một khoản tiền vay, bù lại họ phải cầm cược lại các tài sản của họ được được sử dụng làm tài sản cầm cố hoặc sử dụng các loại giấy tờ có giá để thế chấp</w:t>
+      </w:r>
+      <w:r>
+        <w:rPr>
+          <w:rFonts w:ascii="Cambria" w:hAnsi="Cambria"/>
+          <w:sz w:val="24"/>
+          <w:szCs w:val="24"/>
+          <w:lang w:val="en-US"/>
+        </w:rPr>
+        <w:t>.</w:t>
+      </w:r>
+    </w:p>
+    <w:p>
+      <w:pPr>
+        <w:pStyle w:val="ListParagraph"/>
+        <w:numPr>
+          <w:ilvl w:val="0"/>
+          <w:numId w:val="6"/>
+        </w:numPr>
+        <w:rPr>
+          <w:rFonts w:ascii="Cambria" w:hAnsi="Cambria"/>
+          <w:sz w:val="24"/>
+          <w:szCs w:val="24"/>
+          <w:lang w:val="en-US"/>
+        </w:rPr>
+      </w:pPr>
+      <w:r>
+        <w:rPr>
+          <w:rFonts w:ascii="Cambria" w:hAnsi="Cambria"/>
+          <w:sz w:val="24"/>
+          <w:szCs w:val="24"/>
+          <w:lang w:val="en-US"/>
+        </w:rPr>
+        <w:lastRenderedPageBreak/>
+        <w:t>L</w:t>
+      </w:r>
+      <w:r>
+        <w:rPr>
+          <w:rFonts w:ascii="Cambria" w:hAnsi="Cambria"/>
+          <w:sz w:val="24"/>
+          <w:szCs w:val="24"/>
+          <w:lang w:val="en-US"/>
+        </w:rPr>
+        <w:t>oại hình cửa hàng này thường do một cá nhân (ông/bà chủ tiệm) đứng ra tổ chức.</w:t>
+      </w:r>
+    </w:p>
+    <w:p>
+      <w:pPr>
+        <w:pStyle w:val="ListParagraph"/>
+        <w:numPr>
+          <w:ilvl w:val="0"/>
+          <w:numId w:val="6"/>
+        </w:numPr>
+        <w:rPr>
+          <w:rFonts w:ascii="Cambria" w:hAnsi="Cambria"/>
+          <w:sz w:val="24"/>
+          <w:szCs w:val="24"/>
+          <w:lang w:val="en-US"/>
+        </w:rPr>
+      </w:pPr>
+      <w:r>
+        <w:rPr>
+          <w:rFonts w:ascii="Cambria" w:hAnsi="Cambria"/>
+          <w:sz w:val="24"/>
+          <w:szCs w:val="24"/>
+          <w:lang w:val="en-US"/>
+        </w:rPr>
+        <w:t>Lãi suất khi cầm đồ thường do các bên thỏa thuận nhưng thông thường là do tiệm cầm đồ ấn định vì thông thường những người cầm đồ thường khó khăn về kinh tế (như thiếu tiền, cần vay nóng) hoặc mong muốn tiêu thụ tài sản (thường là tài sản phi pháp) và lãi suất thường cao hơn lãi suất của ngân hàng ấn định, thậm chí là lãi suất cắt cổ theo kiểu lãi xuất chợ</w:t>
+      </w:r>
+      <w:r>
+        <w:rPr>
+          <w:rFonts w:ascii="Cambria" w:hAnsi="Cambria"/>
+          <w:sz w:val="24"/>
+          <w:szCs w:val="24"/>
+          <w:lang w:val="en-US"/>
+        </w:rPr>
+        <w:t xml:space="preserve"> đen.</w:t>
+      </w:r>
+    </w:p>
+    <w:p>
+      <w:pPr>
+        <w:pStyle w:val="ListParagraph"/>
+        <w:numPr>
+          <w:ilvl w:val="0"/>
+          <w:numId w:val="6"/>
+        </w:numPr>
+        <w:rPr>
+          <w:rFonts w:ascii="Cambria" w:hAnsi="Cambria"/>
+          <w:sz w:val="24"/>
+          <w:szCs w:val="24"/>
+          <w:lang w:val="en-US"/>
+        </w:rPr>
+      </w:pPr>
+      <w:r>
+        <w:rPr>
+          <w:rFonts w:ascii="Cambria" w:hAnsi="Cambria"/>
+          <w:sz w:val="24"/>
+          <w:szCs w:val="24"/>
+          <w:lang w:val="en-US"/>
+        </w:rPr>
+        <w:t>Sau thời hạn ấn định sẵn mà khách hàng không đến chuộc đồ thì xem như đồ cầm cố thuộc về chủ tiệm.</w:t>
+      </w:r>
+    </w:p>
+    <w:p>
+      <w:pPr>
+        <w:pStyle w:val="ListParagraph"/>
+        <w:numPr>
+          <w:ilvl w:val="3"/>
+          <w:numId w:val="5"/>
+        </w:numPr>
+        <w:ind w:left="1276" w:hanging="567"/>
+        <w:rPr>
+          <w:rFonts w:ascii="Cambria" w:hAnsi="Cambria"/>
+          <w:b/>
+          <w:sz w:val="24"/>
+          <w:szCs w:val="24"/>
+          <w:lang w:val="en-US"/>
+        </w:rPr>
+      </w:pPr>
+      <w:r>
+        <w:rPr>
+          <w:rFonts w:ascii="Cambria" w:hAnsi="Cambria"/>
+          <w:b/>
+          <w:sz w:val="24"/>
+          <w:szCs w:val="24"/>
+          <w:lang w:val="en-US"/>
+        </w:rPr>
+        <w:t>Đối tượng</w:t>
+      </w:r>
+    </w:p>
+    <w:p>
+      <w:pPr>
+        <w:pStyle w:val="ListParagraph"/>
+        <w:numPr>
+          <w:ilvl w:val="0"/>
+          <w:numId w:val="6"/>
+        </w:numPr>
+        <w:rPr>
+          <w:rFonts w:ascii="Cambria" w:hAnsi="Cambria"/>
+          <w:b/>
+          <w:sz w:val="24"/>
+          <w:szCs w:val="24"/>
+          <w:lang w:val="en-US"/>
+        </w:rPr>
+      </w:pPr>
+      <w:r>
+        <w:rPr>
+          <w:rFonts w:ascii="Cambria" w:hAnsi="Cambria"/>
+          <w:sz w:val="24"/>
+          <w:szCs w:val="24"/>
+          <w:lang w:val="en-US"/>
+        </w:rPr>
+        <w:t>Tất cả mọi người có tài sản có giá trị.</w:t>
+      </w:r>
+    </w:p>
+    <w:p>
+      <w:pPr>
+        <w:pStyle w:val="ListParagraph"/>
+        <w:numPr>
+          <w:ilvl w:val="0"/>
+          <w:numId w:val="6"/>
+        </w:numPr>
+        <w:rPr>
+          <w:rFonts w:ascii="Cambria" w:hAnsi="Cambria"/>
+          <w:b/>
+          <w:sz w:val="24"/>
+          <w:szCs w:val="24"/>
+          <w:lang w:val="en-US"/>
+        </w:rPr>
+      </w:pPr>
+      <w:r>
+        <w:rPr>
+          <w:rFonts w:ascii="Cambria" w:hAnsi="Cambria"/>
+          <w:sz w:val="24"/>
+          <w:szCs w:val="24"/>
+          <w:lang w:val="en-US"/>
+        </w:rPr>
+        <w:t>Những người có nhu cầu cầm cố sản phẩm gấp (vay nóng).</w:t>
+      </w:r>
+    </w:p>
+    <w:p>
+      <w:pPr>
+        <w:pStyle w:val="ListParagraph"/>
+        <w:numPr>
+          <w:ilvl w:val="3"/>
+          <w:numId w:val="5"/>
+        </w:numPr>
+        <w:ind w:left="1276" w:hanging="567"/>
+        <w:rPr>
+          <w:rFonts w:ascii="Cambria" w:hAnsi="Cambria"/>
+          <w:b/>
+          <w:sz w:val="24"/>
+          <w:szCs w:val="24"/>
+          <w:lang w:val="en-US"/>
+        </w:rPr>
+      </w:pPr>
+      <w:r>
+        <w:rPr>
+          <w:rFonts w:ascii="Cambria" w:hAnsi="Cambria"/>
+          <w:b/>
+          <w:sz w:val="24"/>
+          <w:szCs w:val="24"/>
+          <w:lang w:val="en-US"/>
+        </w:rPr>
+        <w:t>Mặt hàng</w:t>
+      </w:r>
+    </w:p>
+    <w:p>
+      <w:pPr>
+        <w:pStyle w:val="ListParagraph"/>
+        <w:numPr>
+          <w:ilvl w:val="0"/>
+          <w:numId w:val="6"/>
+        </w:numPr>
+        <w:rPr>
+          <w:rFonts w:ascii="Cambria" w:hAnsi="Cambria"/>
+          <w:b/>
+          <w:sz w:val="24"/>
+          <w:szCs w:val="24"/>
+          <w:lang w:val="en-US"/>
+        </w:rPr>
+      </w:pPr>
+      <w:r>
+        <w:rPr>
+          <w:rFonts w:ascii="Cambria" w:hAnsi="Cambria"/>
+          <w:sz w:val="24"/>
+          <w:szCs w:val="24"/>
+          <w:lang w:val="en-US"/>
+        </w:rPr>
+        <w:t>Tất cả mặt hàng có giá trị về tiền bạc hoặc giấy tờ quan trọng.</w:t>
+      </w:r>
+    </w:p>
+    <w:p>
+      <w:pPr>
+        <w:pStyle w:val="ListParagraph"/>
+        <w:numPr>
+          <w:ilvl w:val="0"/>
+          <w:numId w:val="6"/>
+        </w:numPr>
+        <w:rPr>
+          <w:rFonts w:ascii="Cambria" w:hAnsi="Cambria"/>
+          <w:sz w:val="24"/>
+          <w:szCs w:val="24"/>
+          <w:lang w:val="en-US"/>
+        </w:rPr>
+      </w:pPr>
+      <w:r>
+        <w:rPr>
+          <w:rFonts w:ascii="Cambria" w:hAnsi="Cambria"/>
+          <w:sz w:val="24"/>
+          <w:szCs w:val="24"/>
+          <w:lang w:val="en-US"/>
+        </w:rPr>
+        <w:t>Nhiều trong số mặt hàng cầm đồ là những tài sản do phạm pháp mà có và vô hình trung tiệm cầm đồ có thể là nơi tiêu thụ hàng gian</w:t>
+      </w:r>
+      <w:r>
+        <w:rPr>
+          <w:rFonts w:ascii="Cambria" w:hAnsi="Cambria"/>
+          <w:sz w:val="24"/>
+          <w:szCs w:val="24"/>
+          <w:lang w:val="en-US"/>
+        </w:rPr>
+        <w:t>.</w:t>
+      </w:r>
+    </w:p>
+    <w:p>
+      <w:pPr>
+        <w:pStyle w:val="ListParagraph"/>
+        <w:numPr>
+          <w:ilvl w:val="3"/>
+          <w:numId w:val="5"/>
+        </w:numPr>
+        <w:ind w:left="1276" w:hanging="567"/>
+        <w:rPr>
+          <w:rFonts w:ascii="Cambria" w:hAnsi="Cambria"/>
+          <w:b/>
+          <w:sz w:val="24"/>
+          <w:szCs w:val="24"/>
+          <w:lang w:val="en-US"/>
+        </w:rPr>
+      </w:pPr>
+      <w:r>
+        <w:rPr>
+          <w:rFonts w:ascii="Cambria" w:hAnsi="Cambria"/>
+          <w:b/>
+          <w:sz w:val="24"/>
+          <w:szCs w:val="24"/>
+          <w:lang w:val="en-US"/>
+        </w:rPr>
+        <w:t>Ở Việt Nam</w:t>
+      </w:r>
+    </w:p>
+    <w:p>
+      <w:pPr>
+        <w:pStyle w:val="ListParagraph"/>
+        <w:numPr>
+          <w:ilvl w:val="0"/>
+          <w:numId w:val="6"/>
+        </w:numPr>
+        <w:rPr>
+          <w:rFonts w:ascii="Cambria" w:hAnsi="Cambria"/>
+          <w:b/>
+          <w:sz w:val="24"/>
+          <w:szCs w:val="24"/>
+          <w:lang w:val="en-US"/>
+        </w:rPr>
+      </w:pPr>
+      <w:r>
+        <w:rPr>
+          <w:rFonts w:ascii="Cambria" w:hAnsi="Cambria"/>
+          <w:sz w:val="24"/>
+          <w:szCs w:val="24"/>
+          <w:lang w:val="en-US"/>
+        </w:rPr>
+        <w:t>Ở Việt Nam, dịch vụ này hoạt động mạnh mẽ nhất vào những dịp có mùa giải bóng đá.</w:t>
+      </w:r>
+    </w:p>
+    <w:p>
+      <w:pPr>
+        <w:pStyle w:val="ListParagraph"/>
+        <w:numPr>
+          <w:ilvl w:val="0"/>
+          <w:numId w:val="6"/>
+        </w:numPr>
+        <w:rPr>
+          <w:rFonts w:ascii="Cambria" w:hAnsi="Cambria"/>
+          <w:b/>
+          <w:sz w:val="24"/>
+          <w:szCs w:val="24"/>
+          <w:lang w:val="en-US"/>
+        </w:rPr>
+      </w:pPr>
+      <w:r>
+        <w:rPr>
+          <w:rFonts w:ascii="Cambria" w:hAnsi="Cambria"/>
+          <w:sz w:val="24"/>
+          <w:szCs w:val="24"/>
+          <w:lang w:val="en-US"/>
+        </w:rPr>
+        <w:t xml:space="preserve">Phần nhiều những người cầm cố đều là sinh viên và họ thường cầm những thứ như: bằng lái, thẻ sinh viên, </w:t>
+      </w:r>
+      <w:proofErr w:type="gramStart"/>
+      <w:r>
+        <w:rPr>
+          <w:rFonts w:ascii="Cambria" w:hAnsi="Cambria"/>
+          <w:sz w:val="24"/>
+          <w:szCs w:val="24"/>
+          <w:lang w:val="en-US"/>
+        </w:rPr>
+        <w:t>xe</w:t>
+      </w:r>
+      <w:proofErr w:type="gramEnd"/>
+      <w:r>
+        <w:rPr>
+          <w:rFonts w:ascii="Cambria" w:hAnsi="Cambria"/>
+          <w:sz w:val="24"/>
+          <w:szCs w:val="24"/>
+          <w:lang w:val="en-US"/>
+        </w:rPr>
+        <w:t xml:space="preserve"> máy, điện thoại...</w:t>
+      </w:r>
+    </w:p>
+    <w:p>
+      <w:pPr>
+        <w:pStyle w:val="ListParagraph"/>
+        <w:numPr>
+          <w:ilvl w:val="0"/>
+          <w:numId w:val="6"/>
+        </w:numPr>
+        <w:rPr>
+          <w:rFonts w:ascii="Cambria" w:hAnsi="Cambria"/>
+          <w:sz w:val="24"/>
+          <w:szCs w:val="24"/>
+          <w:lang w:val="en-US"/>
+        </w:rPr>
+      </w:pPr>
+      <w:r>
+        <w:rPr>
+          <w:rFonts w:ascii="Cambria" w:hAnsi="Cambria"/>
+          <w:sz w:val="24"/>
+          <w:szCs w:val="24"/>
+          <w:lang w:val="en-US"/>
+        </w:rPr>
+        <w:t>C</w:t>
+      </w:r>
+      <w:r>
+        <w:rPr>
+          <w:rFonts w:ascii="Cambria" w:hAnsi="Cambria"/>
+          <w:sz w:val="24"/>
+          <w:szCs w:val="24"/>
+          <w:lang w:val="en-US"/>
+        </w:rPr>
+        <w:t xml:space="preserve">ác tiệm cầm đồ này được giới sinh viên "ưa chuộng", vì mức lãi suất cũng "dễ thở", từ 10 - 15%. Những thứ đồ như </w:t>
+      </w:r>
+      <w:proofErr w:type="gramStart"/>
+      <w:r>
+        <w:rPr>
+          <w:rFonts w:ascii="Cambria" w:hAnsi="Cambria"/>
+          <w:sz w:val="24"/>
+          <w:szCs w:val="24"/>
+          <w:lang w:val="en-US"/>
+        </w:rPr>
+        <w:t>xe</w:t>
+      </w:r>
+      <w:proofErr w:type="gramEnd"/>
+      <w:r>
+        <w:rPr>
+          <w:rFonts w:ascii="Cambria" w:hAnsi="Cambria"/>
+          <w:sz w:val="24"/>
+          <w:szCs w:val="24"/>
+          <w:lang w:val="en-US"/>
+        </w:rPr>
+        <w:t xml:space="preserve"> máy, điện thoại… thường khách hàng không lấy lại.</w:t>
+      </w:r>
+      <w:r>
+        <w:rPr>
+          <w:rFonts w:ascii="Cambria" w:hAnsi="Cambria"/>
+          <w:sz w:val="24"/>
+          <w:szCs w:val="24"/>
+          <w:lang w:val="en-US"/>
+        </w:rPr>
+        <w:t xml:space="preserve"> </w:t>
+      </w:r>
+      <w:r>
+        <w:rPr>
+          <w:rFonts w:ascii="Cambria" w:hAnsi="Cambria"/>
+          <w:sz w:val="24"/>
+          <w:szCs w:val="24"/>
+          <w:lang w:val="en-US"/>
+        </w:rPr>
+        <w:t>Đồ chuộc lại chủ yếu là chứng minh nhân dân, thẻ sinh viên, bằng tốt nghiệp đại họ</w:t>
+      </w:r>
+      <w:r>
+        <w:rPr>
+          <w:rFonts w:ascii="Cambria" w:hAnsi="Cambria"/>
+          <w:sz w:val="24"/>
+          <w:szCs w:val="24"/>
+          <w:lang w:val="en-US"/>
+        </w:rPr>
+        <w:t>c…</w:t>
+      </w:r>
+    </w:p>
+    <w:p>
+      <w:pPr>
+        <w:pStyle w:val="ListParagraph"/>
+        <w:numPr>
+          <w:ilvl w:val="0"/>
+          <w:numId w:val="6"/>
+        </w:numPr>
+        <w:rPr>
+          <w:rFonts w:ascii="Cambria" w:hAnsi="Cambria"/>
+          <w:sz w:val="24"/>
+          <w:szCs w:val="24"/>
+          <w:lang w:val="en-US"/>
+        </w:rPr>
+      </w:pPr>
+      <w:r>
+        <w:rPr>
+          <w:rFonts w:ascii="Cambria" w:hAnsi="Cambria"/>
+          <w:sz w:val="24"/>
+          <w:szCs w:val="24"/>
+          <w:lang w:val="en-US"/>
+        </w:rPr>
+        <w:t xml:space="preserve">Giao dịch từ loại hình này diễn ra rất nhiều, </w:t>
+      </w:r>
+      <w:r>
+        <w:rPr>
+          <w:rFonts w:ascii="Cambria" w:hAnsi="Cambria"/>
+          <w:sz w:val="24"/>
+          <w:szCs w:val="24"/>
+          <w:lang w:val="en-US"/>
+        </w:rPr>
+        <w:t>số tiền lưu chuyển qua các tiệm cầm đồ ở đây lên đến hàng chục tỉ đồng/ngày</w:t>
+      </w:r>
+      <w:r>
+        <w:rPr>
+          <w:rFonts w:ascii="Cambria" w:hAnsi="Cambria"/>
+          <w:sz w:val="24"/>
+          <w:szCs w:val="24"/>
+          <w:lang w:val="en-US"/>
+        </w:rPr>
+        <w:t xml:space="preserve">. Nhưng </w:t>
+      </w:r>
+      <w:r>
+        <w:rPr>
+          <w:rFonts w:ascii="Cambria" w:hAnsi="Cambria"/>
+          <w:sz w:val="24"/>
+          <w:szCs w:val="24"/>
+          <w:lang w:val="en-US"/>
+        </w:rPr>
+        <w:t xml:space="preserve">hoạt động của rất nhiều các tiệm cầm đồ hiện nay lại rất mù mờ, không chỉ gây thiệt hại cho khách hàng mà có thể còn tiếp </w:t>
+      </w:r>
+      <w:proofErr w:type="gramStart"/>
+      <w:r>
+        <w:rPr>
+          <w:rFonts w:ascii="Cambria" w:hAnsi="Cambria"/>
+          <w:sz w:val="24"/>
+          <w:szCs w:val="24"/>
+          <w:lang w:val="en-US"/>
+        </w:rPr>
+        <w:t>tay</w:t>
+      </w:r>
+      <w:proofErr w:type="gramEnd"/>
+      <w:r>
+        <w:rPr>
+          <w:rFonts w:ascii="Cambria" w:hAnsi="Cambria"/>
+          <w:sz w:val="24"/>
+          <w:szCs w:val="24"/>
+          <w:lang w:val="en-US"/>
+        </w:rPr>
+        <w:t xml:space="preserve"> cho những hoạt động phạm pháp</w:t>
+      </w:r>
+      <w:r>
+        <w:rPr>
+          <w:rFonts w:ascii="Cambria" w:hAnsi="Cambria"/>
+          <w:sz w:val="24"/>
+          <w:szCs w:val="24"/>
+          <w:lang w:val="en-US"/>
+        </w:rPr>
+        <w:t>.</w:t>
+      </w:r>
+    </w:p>
+    <w:p>
+      <w:pPr>
+        <w:rPr>
+          <w:rFonts w:ascii="Cambria" w:hAnsi="Cambria"/>
+          <w:sz w:val="24"/>
+          <w:szCs w:val="24"/>
+          <w:lang w:val="en-US"/>
+        </w:rPr>
+      </w:pPr>
+      <w:r>
+        <w:rPr>
+          <w:rFonts w:ascii="Cambria" w:hAnsi="Cambria"/>
+          <w:sz w:val="24"/>
+          <w:szCs w:val="24"/>
+          <w:lang w:val="en-US"/>
+        </w:rPr>
+        <w:t>Nguồn:</w:t>
+      </w:r>
+    </w:p>
+    <w:p>
+      <w:pPr>
+        <w:pStyle w:val="ListParagraph"/>
+        <w:numPr>
+          <w:ilvl w:val="0"/>
+          <w:numId w:val="6"/>
+        </w:numPr>
+        <w:rPr>
+          <w:rFonts w:ascii="Cambria" w:hAnsi="Cambria"/>
+          <w:sz w:val="24"/>
+          <w:szCs w:val="24"/>
+          <w:lang w:val="en-US"/>
+        </w:rPr>
+      </w:pPr>
+      <w:hyperlink r:id="rId10" w:history="1">
+        <w:r>
+          <w:rPr>
+            <w:rStyle w:val="Hyperlink"/>
+            <w:rFonts w:ascii="Cambria" w:hAnsi="Cambria"/>
+            <w:sz w:val="24"/>
+            <w:szCs w:val="24"/>
+            <w:lang w:val="en-US"/>
+          </w:rPr>
+          <w:t>https://vi.wikipedia.org/wiki/Ti%E1%BB%87m_c%E1%BA%A7m_%C4%91%E1%BB%93</w:t>
+        </w:r>
+      </w:hyperlink>
+    </w:p>
+    <w:p>
+      <w:pPr>
+        <w:pStyle w:val="ListParagraph"/>
+        <w:numPr>
+          <w:ilvl w:val="0"/>
+          <w:numId w:val="6"/>
+        </w:numPr>
+        <w:rPr>
+          <w:rFonts w:ascii="Cambria" w:hAnsi="Cambria"/>
+          <w:sz w:val="24"/>
+          <w:szCs w:val="24"/>
+          <w:lang w:val="en-US"/>
+        </w:rPr>
+      </w:pPr>
+      <w:hyperlink r:id="rId11" w:history="1">
+        <w:bookmarkStart w:id="0" w:name="_GoBack"/>
+        <w:bookmarkEnd w:id="0"/>
+        <w:r>
+          <w:rPr>
+            <w:rStyle w:val="Hyperlink"/>
+            <w:rFonts w:ascii="Cambria" w:hAnsi="Cambria"/>
+            <w:sz w:val="24"/>
+            <w:szCs w:val="24"/>
+            <w:lang w:val="en-US"/>
+          </w:rPr>
+          <w:t>http://dichvucamdo.net/tai-sao-chi-goi-la-tiem-cam-do-ma-khong-phai-cong-ty-cam-do.html</w:t>
+        </w:r>
+      </w:hyperlink>
+    </w:p>
+    <w:p>
+      <w:pPr>
+        <w:rPr>
+          <w:rFonts w:ascii="Cambria" w:hAnsi="Cambria"/>
+          <w:sz w:val="24"/>
+          <w:szCs w:val="24"/>
+          <w:lang w:val="en-US"/>
+        </w:rPr>
+      </w:pPr>
+    </w:p>
+    <w:p>
+      <w:pPr>
+        <w:pStyle w:val="ListParagraph"/>
+        <w:numPr>
+          <w:ilvl w:val="0"/>
+          <w:numId w:val="5"/>
+        </w:numPr>
+        <w:rPr>
+          <w:rFonts w:ascii="Cambria" w:hAnsi="Cambria"/>
+          <w:b/>
+          <w:sz w:val="24"/>
+          <w:szCs w:val="24"/>
+          <w:lang w:val="en-US"/>
+        </w:rPr>
+      </w:pPr>
+      <w:r>
+        <w:rPr>
+          <w:rFonts w:ascii="Cambria" w:hAnsi="Cambria"/>
+          <w:b/>
+          <w:sz w:val="24"/>
+          <w:szCs w:val="24"/>
+          <w:lang w:val="en-US"/>
+        </w:rPr>
         <w:t>SO SÁNH VỚI HPS (Hanging Product Store)</w:t>
       </w:r>
     </w:p>
@@ -986,16 +1817,18 @@
           <w:ilvl w:val="0"/>
           <w:numId w:val="10"/>
         </w:numPr>
-        <w:rPr>
-          <w:rFonts w:ascii="Cambria" w:hAnsi="Cambria"/>
-          <w:sz w:val="24"/>
-          <w:szCs w:val="24"/>
-          <w:lang w:val="en-US"/>
-        </w:rPr>
-      </w:pPr>
-      <w:r>
-        <w:rPr>
-          <w:rFonts w:ascii="Cambria" w:hAnsi="Cambria"/>
+        <w:ind w:left="1276" w:hanging="567"/>
+        <w:rPr>
+          <w:rFonts w:ascii="Cambria" w:hAnsi="Cambria"/>
+          <w:sz w:val="24"/>
+          <w:szCs w:val="24"/>
+          <w:lang w:val="en-US"/>
+        </w:rPr>
+      </w:pPr>
+      <w:r>
+        <w:rPr>
+          <w:rFonts w:ascii="Cambria" w:hAnsi="Cambria"/>
+          <w:b/>
           <w:sz w:val="24"/>
           <w:szCs w:val="24"/>
           <w:lang w:val="en-US"/>
@@ -1010,14 +1843,15 @@
         <w:tblLook w:val="04A0" w:firstRow="1" w:lastRow="0" w:firstColumn="1" w:lastColumn="0" w:noHBand="0" w:noVBand="1"/>
       </w:tblPr>
       <w:tblGrid>
-        <w:gridCol w:w="3116"/>
-        <w:gridCol w:w="3117"/>
-        <w:gridCol w:w="3117"/>
+        <w:gridCol w:w="1271"/>
+        <w:gridCol w:w="2693"/>
+        <w:gridCol w:w="2268"/>
+        <w:gridCol w:w="3118"/>
       </w:tblGrid>
       <w:tr>
         <w:tc>
           <w:tcPr>
-            <w:tcW w:w="3116" w:type="dxa"/>
+            <w:tcW w:w="1271" w:type="dxa"/>
           </w:tcPr>
           <w:p>
             <w:pPr>
@@ -1032,7 +1866,7 @@
         </w:tc>
         <w:tc>
           <w:tcPr>
-            <w:tcW w:w="3117" w:type="dxa"/>
+            <w:tcW w:w="2693" w:type="dxa"/>
           </w:tcPr>
           <w:p>
             <w:pPr>
@@ -1042,6 +1876,7 @@
                 <w:b/>
                 <w:sz w:val="24"/>
                 <w:szCs w:val="24"/>
+                <w:lang w:val="en-US"/>
               </w:rPr>
             </w:pPr>
             <w:r>
@@ -1050,6 +1885,32 @@
                 <w:b/>
                 <w:sz w:val="24"/>
                 <w:szCs w:val="24"/>
+                <w:lang w:val="en-US"/>
+              </w:rPr>
+              <w:t>Cầm đồ</w:t>
+            </w:r>
+          </w:p>
+        </w:tc>
+        <w:tc>
+          <w:tcPr>
+            <w:tcW w:w="2268" w:type="dxa"/>
+          </w:tcPr>
+          <w:p>
+            <w:pPr>
+              <w:jc w:val="center"/>
+              <w:rPr>
+                <w:rFonts w:ascii="Cambria" w:hAnsi="Cambria"/>
+                <w:b/>
+                <w:sz w:val="24"/>
+                <w:szCs w:val="24"/>
+              </w:rPr>
+            </w:pPr>
+            <w:r>
+              <w:rPr>
+                <w:rFonts w:ascii="Cambria" w:hAnsi="Cambria"/>
+                <w:b/>
+                <w:sz w:val="24"/>
+                <w:szCs w:val="24"/>
               </w:rPr>
               <w:t>Chợ tốt</w:t>
             </w:r>
@@ -1057,7 +1918,7 @@
         </w:tc>
         <w:tc>
           <w:tcPr>
-            <w:tcW w:w="3117" w:type="dxa"/>
+            <w:tcW w:w="3118" w:type="dxa"/>
           </w:tcPr>
           <w:p>
             <w:pPr>
@@ -1084,7 +1945,7 @@
       <w:tr>
         <w:tc>
           <w:tcPr>
-            <w:tcW w:w="3116" w:type="dxa"/>
+            <w:tcW w:w="1271" w:type="dxa"/>
           </w:tcPr>
           <w:p>
             <w:pPr>
@@ -1106,7 +1967,31 @@
         </w:tc>
         <w:tc>
           <w:tcPr>
-            <w:tcW w:w="3117" w:type="dxa"/>
+            <w:tcW w:w="2693" w:type="dxa"/>
+          </w:tcPr>
+          <w:p>
+            <w:pPr>
+              <w:rPr>
+                <w:rFonts w:ascii="Cambria" w:hAnsi="Cambria"/>
+                <w:sz w:val="24"/>
+                <w:szCs w:val="24"/>
+                <w:lang w:val="en-US"/>
+              </w:rPr>
+            </w:pPr>
+            <w:r>
+              <w:rPr>
+                <w:rFonts w:ascii="Cambria" w:hAnsi="Cambria"/>
+                <w:sz w:val="24"/>
+                <w:szCs w:val="24"/>
+                <w:lang w:val="en-US"/>
+              </w:rPr>
+              <w:t>Mang hàng cầm đồ đến tiệm để xác nhận và trả giá.</w:t>
+            </w:r>
+          </w:p>
+        </w:tc>
+        <w:tc>
+          <w:tcPr>
+            <w:tcW w:w="2268" w:type="dxa"/>
           </w:tcPr>
           <w:p>
             <w:pPr>
@@ -1128,23 +2013,23 @@
         </w:tc>
         <w:tc>
           <w:tcPr>
-            <w:tcW w:w="3117" w:type="dxa"/>
-          </w:tcPr>
-          <w:p>
-            <w:pPr>
-              <w:rPr>
-                <w:rFonts w:ascii="Cambria" w:hAnsi="Cambria"/>
-                <w:sz w:val="24"/>
-                <w:szCs w:val="24"/>
-              </w:rPr>
-            </w:pPr>
-            <w:r>
-              <w:rPr>
-                <w:rFonts w:ascii="Cambria" w:hAnsi="Cambria"/>
-                <w:sz w:val="24"/>
-                <w:szCs w:val="24"/>
-              </w:rPr>
-              <w:t xml:space="preserve">Hỗ trợ người ký gửi tìm cửa hàng để ký gửi sản phẩm. Cửa hàng chịu trách nhiệm bán sản phẩm và hoàn trả </w:t>
+            <w:tcW w:w="3118" w:type="dxa"/>
+          </w:tcPr>
+          <w:p>
+            <w:pPr>
+              <w:rPr>
+                <w:rFonts w:ascii="Cambria" w:hAnsi="Cambria"/>
+                <w:sz w:val="24"/>
+                <w:szCs w:val="24"/>
+              </w:rPr>
+            </w:pPr>
+            <w:r>
+              <w:rPr>
+                <w:rFonts w:ascii="Cambria" w:hAnsi="Cambria"/>
+                <w:sz w:val="24"/>
+                <w:szCs w:val="24"/>
+              </w:rPr>
+              <w:t xml:space="preserve">Hỗ trợ người ký gửi tìm cửa hàng để ký gửi sản phẩm. Cửa hàng chịu trách nhiệm </w:t>
             </w:r>
             <w:r>
               <w:rPr>
@@ -1153,7 +2038,7 @@
                 <w:szCs w:val="24"/>
               </w:rPr>
               <w:lastRenderedPageBreak/>
-              <w:t>tiền bán cho người ký gửi theo thỏa thuận giữa 2 bên.</w:t>
+              <w:t>bán sản phẩm và hoàn trả tiền bán cho người ký gửi theo thỏa thuận giữa 2 bên.</w:t>
             </w:r>
           </w:p>
         </w:tc>
@@ -1161,7 +2046,7 @@
       <w:tr>
         <w:tc>
           <w:tcPr>
-            <w:tcW w:w="3116" w:type="dxa"/>
+            <w:tcW w:w="1271" w:type="dxa"/>
           </w:tcPr>
           <w:p>
             <w:pPr>
@@ -1184,7 +2069,31 @@
         </w:tc>
         <w:tc>
           <w:tcPr>
-            <w:tcW w:w="3117" w:type="dxa"/>
+            <w:tcW w:w="2693" w:type="dxa"/>
+          </w:tcPr>
+          <w:p>
+            <w:pPr>
+              <w:rPr>
+                <w:rFonts w:ascii="Cambria" w:hAnsi="Cambria"/>
+                <w:sz w:val="24"/>
+                <w:szCs w:val="24"/>
+                <w:lang w:val="en-US"/>
+              </w:rPr>
+            </w:pPr>
+            <w:r>
+              <w:rPr>
+                <w:rFonts w:ascii="Cambria" w:hAnsi="Cambria"/>
+                <w:sz w:val="24"/>
+                <w:szCs w:val="24"/>
+                <w:lang w:val="en-US"/>
+              </w:rPr>
+              <w:t>Không đăng tin tìm kiếm, chỉ mang hàng đến tiệm.</w:t>
+            </w:r>
+          </w:p>
+        </w:tc>
+        <w:tc>
+          <w:tcPr>
+            <w:tcW w:w="2268" w:type="dxa"/>
           </w:tcPr>
           <w:p>
             <w:pPr>
@@ -1206,7 +2115,7 @@
         </w:tc>
         <w:tc>
           <w:tcPr>
-            <w:tcW w:w="3117" w:type="dxa"/>
+            <w:tcW w:w="3118" w:type="dxa"/>
           </w:tcPr>
           <w:p>
             <w:pPr>
@@ -1230,7 +2139,7 @@
       <w:tr>
         <w:tc>
           <w:tcPr>
-            <w:tcW w:w="3116" w:type="dxa"/>
+            <w:tcW w:w="1271" w:type="dxa"/>
           </w:tcPr>
           <w:p>
             <w:pPr>
@@ -1252,7 +2161,31 @@
         </w:tc>
         <w:tc>
           <w:tcPr>
-            <w:tcW w:w="3117" w:type="dxa"/>
+            <w:tcW w:w="2693" w:type="dxa"/>
+          </w:tcPr>
+          <w:p>
+            <w:pPr>
+              <w:rPr>
+                <w:rFonts w:ascii="Cambria" w:hAnsi="Cambria"/>
+                <w:sz w:val="24"/>
+                <w:szCs w:val="24"/>
+                <w:lang w:val="en-US"/>
+              </w:rPr>
+            </w:pPr>
+            <w:r>
+              <w:rPr>
+                <w:rFonts w:ascii="Cambria" w:hAnsi="Cambria"/>
+                <w:sz w:val="24"/>
+                <w:szCs w:val="24"/>
+                <w:lang w:val="en-US"/>
+              </w:rPr>
+              <w:t>Không</w:t>
+            </w:r>
+          </w:p>
+        </w:tc>
+        <w:tc>
+          <w:tcPr>
+            <w:tcW w:w="2268" w:type="dxa"/>
           </w:tcPr>
           <w:p>
             <w:pPr>
@@ -1274,7 +2207,7 @@
         </w:tc>
         <w:tc>
           <w:tcPr>
-            <w:tcW w:w="3117" w:type="dxa"/>
+            <w:tcW w:w="3118" w:type="dxa"/>
           </w:tcPr>
           <w:p>
             <w:pPr>
@@ -1298,7 +2231,7 @@
       <w:tr>
         <w:tc>
           <w:tcPr>
-            <w:tcW w:w="3116" w:type="dxa"/>
+            <w:tcW w:w="1271" w:type="dxa"/>
           </w:tcPr>
           <w:p>
             <w:pPr>
@@ -1320,7 +2253,31 @@
         </w:tc>
         <w:tc>
           <w:tcPr>
-            <w:tcW w:w="3117" w:type="dxa"/>
+            <w:tcW w:w="2693" w:type="dxa"/>
+          </w:tcPr>
+          <w:p>
+            <w:pPr>
+              <w:rPr>
+                <w:rFonts w:ascii="Cambria" w:hAnsi="Cambria"/>
+                <w:sz w:val="24"/>
+                <w:szCs w:val="24"/>
+                <w:lang w:val="en-US"/>
+              </w:rPr>
+            </w:pPr>
+            <w:r>
+              <w:rPr>
+                <w:rFonts w:ascii="Cambria" w:hAnsi="Cambria"/>
+                <w:sz w:val="24"/>
+                <w:szCs w:val="24"/>
+                <w:lang w:val="en-US"/>
+              </w:rPr>
+              <w:t>Đem đủ giấy tờ của sản phẩm</w:t>
+            </w:r>
+          </w:p>
+        </w:tc>
+        <w:tc>
+          <w:tcPr>
+            <w:tcW w:w="2268" w:type="dxa"/>
           </w:tcPr>
           <w:p>
             <w:pPr>
@@ -1342,7 +2299,7 @@
         </w:tc>
         <w:tc>
           <w:tcPr>
-            <w:tcW w:w="3117" w:type="dxa"/>
+            <w:tcW w:w="3118" w:type="dxa"/>
           </w:tcPr>
           <w:p>
             <w:pPr>
@@ -1366,7 +2323,7 @@
       <w:tr>
         <w:tc>
           <w:tcPr>
-            <w:tcW w:w="3116" w:type="dxa"/>
+            <w:tcW w:w="1271" w:type="dxa"/>
           </w:tcPr>
           <w:p>
             <w:pPr>
@@ -1388,7 +2345,31 @@
         </w:tc>
         <w:tc>
           <w:tcPr>
-            <w:tcW w:w="3117" w:type="dxa"/>
+            <w:tcW w:w="2693" w:type="dxa"/>
+          </w:tcPr>
+          <w:p>
+            <w:pPr>
+              <w:rPr>
+                <w:rFonts w:ascii="Cambria" w:hAnsi="Cambria"/>
+                <w:sz w:val="24"/>
+                <w:szCs w:val="24"/>
+                <w:lang w:val="en-US"/>
+              </w:rPr>
+            </w:pPr>
+            <w:r>
+              <w:rPr>
+                <w:rFonts w:ascii="Cambria" w:hAnsi="Cambria"/>
+                <w:sz w:val="24"/>
+                <w:szCs w:val="24"/>
+                <w:lang w:val="en-US"/>
+              </w:rPr>
+              <w:t>Rất thấp. (Lãi suất cao)</w:t>
+            </w:r>
+          </w:p>
+        </w:tc>
+        <w:tc>
+          <w:tcPr>
+            <w:tcW w:w="2268" w:type="dxa"/>
           </w:tcPr>
           <w:p>
             <w:pPr>
@@ -1410,7 +2391,7 @@
         </w:tc>
         <w:tc>
           <w:tcPr>
-            <w:tcW w:w="3117" w:type="dxa"/>
+            <w:tcW w:w="3118" w:type="dxa"/>
           </w:tcPr>
           <w:p>
             <w:pPr>
@@ -1434,7 +2415,105 @@
       <w:tr>
         <w:tc>
           <w:tcPr>
-            <w:tcW w:w="3116" w:type="dxa"/>
+            <w:tcW w:w="1271" w:type="dxa"/>
+          </w:tcPr>
+          <w:p>
+            <w:pPr>
+              <w:rPr>
+                <w:rFonts w:ascii="Cambria" w:hAnsi="Cambria"/>
+                <w:sz w:val="24"/>
+                <w:szCs w:val="24"/>
+                <w:lang w:val="en-US"/>
+              </w:rPr>
+            </w:pPr>
+            <w:r>
+              <w:rPr>
+                <w:rFonts w:ascii="Cambria" w:hAnsi="Cambria"/>
+                <w:sz w:val="24"/>
+                <w:szCs w:val="24"/>
+                <w:lang w:val="en-US"/>
+              </w:rPr>
+              <w:t>Lợi nhuận</w:t>
+            </w:r>
+          </w:p>
+        </w:tc>
+        <w:tc>
+          <w:tcPr>
+            <w:tcW w:w="2693" w:type="dxa"/>
+          </w:tcPr>
+          <w:p>
+            <w:pPr>
+              <w:rPr>
+                <w:rFonts w:ascii="Cambria" w:hAnsi="Cambria"/>
+                <w:sz w:val="24"/>
+                <w:szCs w:val="24"/>
+                <w:lang w:val="en-US"/>
+              </w:rPr>
+            </w:pPr>
+            <w:r>
+              <w:rPr>
+                <w:rFonts w:ascii="Cambria" w:hAnsi="Cambria"/>
+                <w:sz w:val="24"/>
+                <w:szCs w:val="24"/>
+                <w:lang w:val="en-US"/>
+              </w:rPr>
+              <w:t>Thấp (Nếu muốn lấy lại hàng sẽ có chi phí phát sinh cao)</w:t>
+            </w:r>
+          </w:p>
+        </w:tc>
+        <w:tc>
+          <w:tcPr>
+            <w:tcW w:w="2268" w:type="dxa"/>
+          </w:tcPr>
+          <w:p>
+            <w:pPr>
+              <w:rPr>
+                <w:rFonts w:ascii="Cambria" w:hAnsi="Cambria"/>
+                <w:sz w:val="24"/>
+                <w:szCs w:val="24"/>
+                <w:lang w:val="en-US"/>
+              </w:rPr>
+            </w:pPr>
+            <w:r>
+              <w:rPr>
+                <w:rFonts w:ascii="Cambria" w:hAnsi="Cambria"/>
+                <w:sz w:val="24"/>
+                <w:szCs w:val="24"/>
+                <w:lang w:val="en-US"/>
+              </w:rPr>
+              <w:t>Do thỏa thuận bán hàng giữa 2 bên</w:t>
+            </w:r>
+          </w:p>
+        </w:tc>
+        <w:tc>
+          <w:tcPr>
+            <w:tcW w:w="3118" w:type="dxa"/>
+          </w:tcPr>
+          <w:p>
+            <w:pPr>
+              <w:rPr>
+                <w:rFonts w:ascii="Cambria" w:hAnsi="Cambria"/>
+                <w:sz w:val="24"/>
+                <w:szCs w:val="24"/>
+                <w:lang w:val="en-US"/>
+              </w:rPr>
+            </w:pPr>
+            <w:r>
+              <w:rPr>
+                <w:rFonts w:ascii="Cambria" w:hAnsi="Cambria"/>
+                <w:sz w:val="24"/>
+                <w:szCs w:val="24"/>
+                <w:lang w:val="en-US"/>
+              </w:rPr>
+              <w:t>Đảm bảo bán hàng với giá tốt nhất so với giá đã thỏa thuận.</w:t>
+            </w:r>
+          </w:p>
+        </w:tc>
+      </w:tr>
+      <w:tr>
+        <w:tc>
+          <w:tcPr>
+            <w:tcW w:w="1271" w:type="dxa"/>
           </w:tcPr>
           <w:p>
             <w:pPr>
@@ -1456,21 +2535,23 @@
         </w:tc>
         <w:tc>
           <w:tcPr>
-            <w:tcW w:w="3117" w:type="dxa"/>
-          </w:tcPr>
-          <w:p>
-            <w:pPr>
-              <w:rPr>
-                <w:rFonts w:ascii="Cambria" w:hAnsi="Cambria"/>
-                <w:sz w:val="24"/>
-                <w:szCs w:val="24"/>
-              </w:rPr>
-            </w:pPr>
-            <w:r>
-              <w:rPr>
-                <w:rFonts w:ascii="Cambria" w:hAnsi="Cambria"/>
-                <w:sz w:val="24"/>
-                <w:szCs w:val="24"/>
+            <w:tcW w:w="2693" w:type="dxa"/>
+          </w:tcPr>
+          <w:p>
+            <w:pPr>
+              <w:rPr>
+                <w:rFonts w:ascii="Cambria" w:hAnsi="Cambria"/>
+                <w:sz w:val="24"/>
+                <w:szCs w:val="24"/>
+                <w:lang w:val="en-US"/>
+              </w:rPr>
+            </w:pPr>
+            <w:r>
+              <w:rPr>
+                <w:rFonts w:ascii="Cambria" w:hAnsi="Cambria"/>
+                <w:sz w:val="24"/>
+                <w:szCs w:val="24"/>
+                <w:lang w:val="en-US"/>
               </w:rPr>
               <w:t>Không</w:t>
             </w:r>
@@ -1478,7 +2559,29 @@
         </w:tc>
         <w:tc>
           <w:tcPr>
-            <w:tcW w:w="3117" w:type="dxa"/>
+            <w:tcW w:w="2268" w:type="dxa"/>
+          </w:tcPr>
+          <w:p>
+            <w:pPr>
+              <w:rPr>
+                <w:rFonts w:ascii="Cambria" w:hAnsi="Cambria"/>
+                <w:sz w:val="24"/>
+                <w:szCs w:val="24"/>
+              </w:rPr>
+            </w:pPr>
+            <w:r>
+              <w:rPr>
+                <w:rFonts w:ascii="Cambria" w:hAnsi="Cambria"/>
+                <w:sz w:val="24"/>
+                <w:szCs w:val="24"/>
+              </w:rPr>
+              <w:t>Không</w:t>
+            </w:r>
+          </w:p>
+        </w:tc>
+        <w:tc>
+          <w:tcPr>
+            <w:tcW w:w="3118" w:type="dxa"/>
           </w:tcPr>
           <w:p>
             <w:pPr>
@@ -1552,14 +2655,16 @@
         </w:numPr>
         <w:rPr>
           <w:rFonts w:ascii="Cambria" w:hAnsi="Cambria"/>
-          <w:sz w:val="24"/>
-          <w:szCs w:val="24"/>
-          <w:lang w:val="en-US"/>
-        </w:rPr>
-      </w:pPr>
-      <w:r>
-        <w:rPr>
-          <w:rFonts w:ascii="Cambria" w:hAnsi="Cambria"/>
+          <w:b/>
+          <w:sz w:val="24"/>
+          <w:szCs w:val="24"/>
+          <w:lang w:val="en-US"/>
+        </w:rPr>
+      </w:pPr>
+      <w:r>
+        <w:rPr>
+          <w:rFonts w:ascii="Cambria" w:hAnsi="Cambria"/>
+          <w:b/>
           <w:sz w:val="24"/>
           <w:szCs w:val="24"/>
           <w:lang w:val="en-US"/>
@@ -1574,14 +2679,15 @@
         <w:tblLook w:val="04A0" w:firstRow="1" w:lastRow="0" w:firstColumn="1" w:lastColumn="0" w:noHBand="0" w:noVBand="1"/>
       </w:tblPr>
       <w:tblGrid>
-        <w:gridCol w:w="3116"/>
-        <w:gridCol w:w="3117"/>
-        <w:gridCol w:w="3117"/>
+        <w:gridCol w:w="1696"/>
+        <w:gridCol w:w="2127"/>
+        <w:gridCol w:w="2551"/>
+        <w:gridCol w:w="2976"/>
       </w:tblGrid>
       <w:tr>
         <w:tc>
           <w:tcPr>
-            <w:tcW w:w="3116" w:type="dxa"/>
+            <w:tcW w:w="1696" w:type="dxa"/>
           </w:tcPr>
           <w:p>
             <w:pPr>
@@ -1598,7 +2704,7 @@
         </w:tc>
         <w:tc>
           <w:tcPr>
-            <w:tcW w:w="3117" w:type="dxa"/>
+            <w:tcW w:w="2127" w:type="dxa"/>
           </w:tcPr>
           <w:p>
             <w:pPr>
@@ -1619,13 +2725,40 @@
                 <w:szCs w:val="24"/>
                 <w:lang w:val="en-US"/>
               </w:rPr>
+              <w:t>Cầm đồ</w:t>
+            </w:r>
+          </w:p>
+        </w:tc>
+        <w:tc>
+          <w:tcPr>
+            <w:tcW w:w="2551" w:type="dxa"/>
+          </w:tcPr>
+          <w:p>
+            <w:pPr>
+              <w:jc w:val="center"/>
+              <w:rPr>
+                <w:rFonts w:ascii="Cambria" w:hAnsi="Cambria"/>
+                <w:b/>
+                <w:sz w:val="24"/>
+                <w:szCs w:val="24"/>
+                <w:lang w:val="en-US"/>
+              </w:rPr>
+            </w:pPr>
+            <w:r>
+              <w:rPr>
+                <w:rFonts w:ascii="Cambria" w:hAnsi="Cambria"/>
+                <w:b/>
+                <w:sz w:val="24"/>
+                <w:szCs w:val="24"/>
+                <w:lang w:val="en-US"/>
+              </w:rPr>
               <w:t>Chợ Tốt</w:t>
             </w:r>
           </w:p>
         </w:tc>
         <w:tc>
           <w:tcPr>
-            <w:tcW w:w="3117" w:type="dxa"/>
+            <w:tcW w:w="2976" w:type="dxa"/>
           </w:tcPr>
           <w:p>
             <w:pPr>
@@ -1654,7 +2787,7 @@
       <w:tr>
         <w:tc>
           <w:tcPr>
-            <w:tcW w:w="3116" w:type="dxa"/>
+            <w:tcW w:w="1696" w:type="dxa"/>
           </w:tcPr>
           <w:p>
             <w:pPr>
@@ -1678,7 +2811,7 @@
         </w:tc>
         <w:tc>
           <w:tcPr>
-            <w:tcW w:w="3117" w:type="dxa"/>
+            <w:tcW w:w="2127" w:type="dxa"/>
           </w:tcPr>
           <w:p>
             <w:pPr>
@@ -1702,7 +2835,31 @@
         </w:tc>
         <w:tc>
           <w:tcPr>
-            <w:tcW w:w="3117" w:type="dxa"/>
+            <w:tcW w:w="2551" w:type="dxa"/>
+          </w:tcPr>
+          <w:p>
+            <w:pPr>
+              <w:rPr>
+                <w:rFonts w:ascii="Cambria" w:hAnsi="Cambria"/>
+                <w:sz w:val="24"/>
+                <w:szCs w:val="24"/>
+                <w:lang w:val="en-US"/>
+              </w:rPr>
+            </w:pPr>
+            <w:r>
+              <w:rPr>
+                <w:rFonts w:ascii="Cambria" w:hAnsi="Cambria"/>
+                <w:sz w:val="24"/>
+                <w:szCs w:val="24"/>
+                <w:lang w:val="en-US"/>
+              </w:rPr>
+              <w:t>Đa dạng</w:t>
+            </w:r>
+          </w:p>
+        </w:tc>
+        <w:tc>
+          <w:tcPr>
+            <w:tcW w:w="2976" w:type="dxa"/>
           </w:tcPr>
           <w:p>
             <w:pPr>
@@ -1728,31 +2885,55 @@
       <w:tr>
         <w:tc>
           <w:tcPr>
-            <w:tcW w:w="3116" w:type="dxa"/>
-          </w:tcPr>
-          <w:p>
-            <w:pPr>
-              <w:rPr>
-                <w:rFonts w:ascii="Cambria" w:hAnsi="Cambria"/>
-                <w:sz w:val="24"/>
-                <w:szCs w:val="24"/>
-                <w:lang w:val="en-US"/>
-              </w:rPr>
-            </w:pPr>
-            <w:r>
-              <w:rPr>
-                <w:rFonts w:ascii="Cambria" w:hAnsi="Cambria"/>
-                <w:sz w:val="24"/>
-                <w:szCs w:val="24"/>
-                <w:lang w:val="en-US"/>
-              </w:rPr>
-              <w:t>Địa điểm giao dịch bán</w:t>
-            </w:r>
-          </w:p>
-        </w:tc>
-        <w:tc>
-          <w:tcPr>
-            <w:tcW w:w="3117" w:type="dxa"/>
+            <w:tcW w:w="1696" w:type="dxa"/>
+          </w:tcPr>
+          <w:p>
+            <w:pPr>
+              <w:rPr>
+                <w:rFonts w:ascii="Cambria" w:hAnsi="Cambria"/>
+                <w:sz w:val="24"/>
+                <w:szCs w:val="24"/>
+                <w:lang w:val="en-US"/>
+              </w:rPr>
+            </w:pPr>
+            <w:r>
+              <w:rPr>
+                <w:rFonts w:ascii="Cambria" w:hAnsi="Cambria"/>
+                <w:sz w:val="24"/>
+                <w:szCs w:val="24"/>
+                <w:lang w:val="en-US"/>
+              </w:rPr>
+              <w:t>Địa điểm giao dịch</w:t>
+            </w:r>
+          </w:p>
+        </w:tc>
+        <w:tc>
+          <w:tcPr>
+            <w:tcW w:w="2127" w:type="dxa"/>
+          </w:tcPr>
+          <w:p>
+            <w:pPr>
+              <w:rPr>
+                <w:rFonts w:ascii="Cambria" w:hAnsi="Cambria"/>
+                <w:sz w:val="24"/>
+                <w:szCs w:val="24"/>
+                <w:lang w:val="en-US"/>
+              </w:rPr>
+            </w:pPr>
+            <w:r>
+              <w:rPr>
+                <w:rFonts w:ascii="Cambria" w:hAnsi="Cambria"/>
+                <w:sz w:val="24"/>
+                <w:szCs w:val="24"/>
+                <w:lang w:val="en-US"/>
+              </w:rPr>
+              <w:t>Tiệm cầm đồ</w:t>
+            </w:r>
+          </w:p>
+        </w:tc>
+        <w:tc>
+          <w:tcPr>
+            <w:tcW w:w="2551" w:type="dxa"/>
           </w:tcPr>
           <w:p>
             <w:pPr>
@@ -1776,7 +2957,7 @@
         </w:tc>
         <w:tc>
           <w:tcPr>
-            <w:tcW w:w="3117" w:type="dxa"/>
+            <w:tcW w:w="2976" w:type="dxa"/>
           </w:tcPr>
           <w:p>
             <w:pPr>
@@ -1802,7 +2983,7 @@
       <w:tr>
         <w:tc>
           <w:tcPr>
-            <w:tcW w:w="3116" w:type="dxa"/>
+            <w:tcW w:w="1696" w:type="dxa"/>
           </w:tcPr>
           <w:p>
             <w:pPr>
@@ -1826,7 +3007,31 @@
         </w:tc>
         <w:tc>
           <w:tcPr>
-            <w:tcW w:w="3117" w:type="dxa"/>
+            <w:tcW w:w="2127" w:type="dxa"/>
+          </w:tcPr>
+          <w:p>
+            <w:pPr>
+              <w:rPr>
+                <w:rFonts w:ascii="Cambria" w:hAnsi="Cambria"/>
+                <w:sz w:val="24"/>
+                <w:szCs w:val="24"/>
+                <w:lang w:val="en-US"/>
+              </w:rPr>
+            </w:pPr>
+            <w:r>
+              <w:rPr>
+                <w:rFonts w:ascii="Cambria" w:hAnsi="Cambria"/>
+                <w:sz w:val="24"/>
+                <w:szCs w:val="24"/>
+                <w:lang w:val="en-US"/>
+              </w:rPr>
+              <w:t>Cửa tiệm giữ</w:t>
+            </w:r>
+          </w:p>
+        </w:tc>
+        <w:tc>
+          <w:tcPr>
+            <w:tcW w:w="2551" w:type="dxa"/>
           </w:tcPr>
           <w:p>
             <w:pPr>
@@ -1850,7 +3055,7 @@
         </w:tc>
         <w:tc>
           <w:tcPr>
-            <w:tcW w:w="3117" w:type="dxa"/>
+            <w:tcW w:w="2976" w:type="dxa"/>
           </w:tcPr>
           <w:p>
             <w:pPr>
@@ -1876,7 +3081,7 @@
       <w:tr>
         <w:tc>
           <w:tcPr>
-            <w:tcW w:w="3116" w:type="dxa"/>
+            <w:tcW w:w="1696" w:type="dxa"/>
           </w:tcPr>
           <w:p>
             <w:pPr>
@@ -1900,7 +3105,31 @@
         </w:tc>
         <w:tc>
           <w:tcPr>
-            <w:tcW w:w="3117" w:type="dxa"/>
+            <w:tcW w:w="2127" w:type="dxa"/>
+          </w:tcPr>
+          <w:p>
+            <w:pPr>
+              <w:rPr>
+                <w:rFonts w:ascii="Cambria" w:hAnsi="Cambria"/>
+                <w:sz w:val="24"/>
+                <w:szCs w:val="24"/>
+                <w:lang w:val="en-US"/>
+              </w:rPr>
+            </w:pPr>
+            <w:r>
+              <w:rPr>
+                <w:rFonts w:ascii="Cambria" w:hAnsi="Cambria"/>
+                <w:sz w:val="24"/>
+                <w:szCs w:val="24"/>
+                <w:lang w:val="en-US"/>
+              </w:rPr>
+              <w:t>Có nhưng chỉ mang tính hình thức</w:t>
+            </w:r>
+          </w:p>
+        </w:tc>
+        <w:tc>
+          <w:tcPr>
+            <w:tcW w:w="2551" w:type="dxa"/>
           </w:tcPr>
           <w:p>
             <w:pPr>
@@ -1924,7 +3153,7 @@
         </w:tc>
         <w:tc>
           <w:tcPr>
-            <w:tcW w:w="3117" w:type="dxa"/>
+            <w:tcW w:w="2976" w:type="dxa"/>
           </w:tcPr>
           <w:p>
             <w:pPr>
@@ -1950,7 +3179,7 @@
       <w:tr>
         <w:tc>
           <w:tcPr>
-            <w:tcW w:w="3116" w:type="dxa"/>
+            <w:tcW w:w="1696" w:type="dxa"/>
           </w:tcPr>
           <w:p>
             <w:pPr>
@@ -1974,7 +3203,31 @@
         </w:tc>
         <w:tc>
           <w:tcPr>
-            <w:tcW w:w="3117" w:type="dxa"/>
+            <w:tcW w:w="2127" w:type="dxa"/>
+          </w:tcPr>
+          <w:p>
+            <w:pPr>
+              <w:rPr>
+                <w:rFonts w:ascii="Cambria" w:hAnsi="Cambria"/>
+                <w:sz w:val="24"/>
+                <w:szCs w:val="24"/>
+                <w:lang w:val="en-US"/>
+              </w:rPr>
+            </w:pPr>
+            <w:r>
+              <w:rPr>
+                <w:rFonts w:ascii="Cambria" w:hAnsi="Cambria"/>
+                <w:sz w:val="24"/>
+                <w:szCs w:val="24"/>
+                <w:lang w:val="en-US"/>
+              </w:rPr>
+              <w:t>Có</w:t>
+            </w:r>
+          </w:p>
+        </w:tc>
+        <w:tc>
+          <w:tcPr>
+            <w:tcW w:w="2551" w:type="dxa"/>
           </w:tcPr>
           <w:p>
             <w:pPr>
@@ -1998,7 +3251,7 @@
         </w:tc>
         <w:tc>
           <w:tcPr>
-            <w:tcW w:w="3117" w:type="dxa"/>
+            <w:tcW w:w="2976" w:type="dxa"/>
           </w:tcPr>
           <w:p>
             <w:pPr>
@@ -2024,7 +3277,7 @@
       <w:tr>
         <w:tc>
           <w:tcPr>
-            <w:tcW w:w="3116" w:type="dxa"/>
+            <w:tcW w:w="1696" w:type="dxa"/>
           </w:tcPr>
           <w:p>
             <w:pPr>
@@ -2048,7 +3301,31 @@
         </w:tc>
         <w:tc>
           <w:tcPr>
-            <w:tcW w:w="3117" w:type="dxa"/>
+            <w:tcW w:w="2127" w:type="dxa"/>
+          </w:tcPr>
+          <w:p>
+            <w:pPr>
+              <w:rPr>
+                <w:rFonts w:ascii="Cambria" w:hAnsi="Cambria"/>
+                <w:sz w:val="24"/>
+                <w:szCs w:val="24"/>
+                <w:lang w:val="en-US"/>
+              </w:rPr>
+            </w:pPr>
+            <w:r>
+              <w:rPr>
+                <w:rFonts w:ascii="Cambria" w:hAnsi="Cambria"/>
+                <w:sz w:val="24"/>
+                <w:szCs w:val="24"/>
+                <w:lang w:val="en-US"/>
+              </w:rPr>
+              <w:t>Không</w:t>
+            </w:r>
+          </w:p>
+        </w:tc>
+        <w:tc>
+          <w:tcPr>
+            <w:tcW w:w="2551" w:type="dxa"/>
           </w:tcPr>
           <w:p>
             <w:pPr>
@@ -2072,7 +3349,7 @@
         </w:tc>
         <w:tc>
           <w:tcPr>
-            <w:tcW w:w="3117" w:type="dxa"/>
+            <w:tcW w:w="2976" w:type="dxa"/>
           </w:tcPr>
           <w:p>
             <w:pPr>
@@ -2138,13 +3415,14 @@
         <w:tblLook w:val="04A0" w:firstRow="1" w:lastRow="0" w:firstColumn="1" w:lastColumn="0" w:noHBand="0" w:noVBand="1"/>
       </w:tblPr>
       <w:tblGrid>
-        <w:gridCol w:w="4675"/>
-        <w:gridCol w:w="4675"/>
+        <w:gridCol w:w="2783"/>
+        <w:gridCol w:w="3289"/>
+        <w:gridCol w:w="3278"/>
       </w:tblGrid>
       <w:tr>
         <w:tc>
           <w:tcPr>
-            <w:tcW w:w="4675" w:type="dxa"/>
+            <w:tcW w:w="2783" w:type="dxa"/>
           </w:tcPr>
           <w:p>
             <w:pPr>
@@ -2165,13 +3443,40 @@
                 <w:szCs w:val="24"/>
                 <w:lang w:val="en-US"/>
               </w:rPr>
+              <w:t>Cầm đồ</w:t>
+            </w:r>
+          </w:p>
+        </w:tc>
+        <w:tc>
+          <w:tcPr>
+            <w:tcW w:w="3289" w:type="dxa"/>
+          </w:tcPr>
+          <w:p>
+            <w:pPr>
+              <w:jc w:val="center"/>
+              <w:rPr>
+                <w:rFonts w:ascii="Cambria" w:hAnsi="Cambria"/>
+                <w:b/>
+                <w:sz w:val="24"/>
+                <w:szCs w:val="24"/>
+                <w:lang w:val="en-US"/>
+              </w:rPr>
+            </w:pPr>
+            <w:r>
+              <w:rPr>
+                <w:rFonts w:ascii="Cambria" w:hAnsi="Cambria"/>
+                <w:b/>
+                <w:sz w:val="24"/>
+                <w:szCs w:val="24"/>
+                <w:lang w:val="en-US"/>
+              </w:rPr>
               <w:t>Chợ tốt</w:t>
             </w:r>
           </w:p>
         </w:tc>
         <w:tc>
           <w:tcPr>
-            <w:tcW w:w="4675" w:type="dxa"/>
+            <w:tcW w:w="3278" w:type="dxa"/>
           </w:tcPr>
           <w:p>
             <w:pPr>
@@ -2200,7 +3505,7 @@
       <w:tr>
         <w:tc>
           <w:tcPr>
-            <w:tcW w:w="4675" w:type="dxa"/>
+            <w:tcW w:w="2783" w:type="dxa"/>
           </w:tcPr>
           <w:p>
             <w:pPr>
@@ -2223,7 +3528,7 @@
                 <w:szCs w:val="24"/>
                 <w:lang w:val="en-US"/>
               </w:rPr>
-              <w:t>Website đơn giản, không chịu trách nhiệm pháp lý của việc  giao dịch giữa bên mua và bên bán</w:t>
+              <w:t>Cần đăng kí kinh doanh.</w:t>
             </w:r>
           </w:p>
           <w:p>
@@ -2247,7 +3552,8 @@
                 <w:szCs w:val="24"/>
                 <w:lang w:val="en-US"/>
               </w:rPr>
-              <w:t>Chỉ tốn chi phí duy trì trang web</w:t>
+              <w:lastRenderedPageBreak/>
+              <w:t>Không có website, chỉ kinh doanh cửa tiệm.</w:t>
             </w:r>
           </w:p>
           <w:p>
@@ -2271,7 +3577,7 @@
                 <w:szCs w:val="24"/>
                 <w:lang w:val="en-US"/>
               </w:rPr>
-              <w:t xml:space="preserve">Không tốn chi phí lưu kho </w:t>
+              <w:t>Không chủ động tìm kiếm khách mà khách khách tự động tìm mình.</w:t>
             </w:r>
           </w:p>
           <w:p>
@@ -2295,14 +3601,9 @@
                 <w:szCs w:val="24"/>
                 <w:lang w:val="en-US"/>
               </w:rPr>
-              <w:t>Không cần kiểm định, việc đó do thỏa thuận của 2 bên giao dịch</w:t>
-            </w:r>
-          </w:p>
-        </w:tc>
-        <w:tc>
-          <w:tcPr>
-            <w:tcW w:w="4675" w:type="dxa"/>
-          </w:tcPr>
+              <w:t>Cần số vốn lớn</w:t>
+            </w:r>
+          </w:p>
           <w:p>
             <w:pPr>
               <w:pStyle w:val="ListParagraph"/>
@@ -2324,7 +3625,27 @@
                 <w:szCs w:val="24"/>
                 <w:lang w:val="en-US"/>
               </w:rPr>
-              <w:t>Nhận hàng ký gửi để đảm bảo hàng hóa đúng mô tả và bán hàng nhanh chóng.</w:t>
+              <w:t xml:space="preserve">Có mức lãi sản phẩm </w:t>
+            </w:r>
+            <w:proofErr w:type="gramStart"/>
+            <w:r>
+              <w:rPr>
+                <w:rFonts w:ascii="Cambria" w:hAnsi="Cambria"/>
+                <w:sz w:val="24"/>
+                <w:szCs w:val="24"/>
+                <w:lang w:val="en-US"/>
+              </w:rPr>
+              <w:t>theo</w:t>
+            </w:r>
+            <w:proofErr w:type="gramEnd"/>
+            <w:r>
+              <w:rPr>
+                <w:rFonts w:ascii="Cambria" w:hAnsi="Cambria"/>
+                <w:sz w:val="24"/>
+                <w:szCs w:val="24"/>
+                <w:lang w:val="en-US"/>
+              </w:rPr>
+              <w:t xml:space="preserve"> quy định, nhưng chủ yếu do thỏa thuận giữa 2 bên.</w:t>
             </w:r>
           </w:p>
           <w:p>
@@ -2348,9 +3669,14 @@
                 <w:szCs w:val="24"/>
                 <w:lang w:val="en-US"/>
               </w:rPr>
-              <w:t>Cửa hàng phải có chuyên gia về lĩnh vực thời trang</w:t>
-            </w:r>
-          </w:p>
+              <w:t>Thường phải đối mặt với việc cầm hàng không rõ nguồn gốc.</w:t>
+            </w:r>
+          </w:p>
+        </w:tc>
+        <w:tc>
+          <w:tcPr>
+            <w:tcW w:w="3289" w:type="dxa"/>
+          </w:tcPr>
           <w:p>
             <w:pPr>
               <w:pStyle w:val="ListParagraph"/>
@@ -2372,7 +3698,18 @@
                 <w:szCs w:val="24"/>
                 <w:lang w:val="en-US"/>
               </w:rPr>
-              <w:t>Phải có phương tiện cần thiết để đi lấy hàng và kiểm định</w:t>
+              <w:lastRenderedPageBreak/>
+              <w:t xml:space="preserve">Website đơn giản, không chịu trách nhiệm pháp lý </w:t>
+            </w:r>
+            <w:r>
+              <w:rPr>
+                <w:rFonts w:ascii="Cambria" w:hAnsi="Cambria"/>
+                <w:sz w:val="24"/>
+                <w:szCs w:val="24"/>
+                <w:lang w:val="en-US"/>
+              </w:rPr>
+              <w:lastRenderedPageBreak/>
+              <w:t>của việc  giao dịch giữa bên mua và bên bán</w:t>
             </w:r>
           </w:p>
           <w:p>
@@ -2396,7 +3733,7 @@
                 <w:szCs w:val="24"/>
                 <w:lang w:val="en-US"/>
               </w:rPr>
-              <w:t>Chi phí cho các dịch vụ hỗ trợ: chứng thực, sms, email, lưu kho…</w:t>
+              <w:t>Chỉ tốn chi phí duy trì trang web</w:t>
             </w:r>
           </w:p>
           <w:p>
@@ -2420,7 +3757,157 @@
                 <w:szCs w:val="24"/>
                 <w:lang w:val="en-US"/>
               </w:rPr>
+              <w:t xml:space="preserve">Không tốn chi phí lưu kho </w:t>
+            </w:r>
+          </w:p>
+          <w:p>
+            <w:pPr>
+              <w:pStyle w:val="ListParagraph"/>
+              <w:numPr>
+                <w:ilvl w:val="0"/>
+                <w:numId w:val="11"/>
+              </w:numPr>
+              <w:rPr>
+                <w:rFonts w:ascii="Cambria" w:hAnsi="Cambria"/>
+                <w:sz w:val="24"/>
+                <w:szCs w:val="24"/>
+                <w:lang w:val="en-US"/>
+              </w:rPr>
+            </w:pPr>
+            <w:r>
+              <w:rPr>
+                <w:rFonts w:ascii="Cambria" w:hAnsi="Cambria"/>
+                <w:sz w:val="24"/>
+                <w:szCs w:val="24"/>
+                <w:lang w:val="en-US"/>
+              </w:rPr>
+              <w:t>Không cần kiểm định, việc đó do thỏa thuận của 2 bên giao dịch</w:t>
+            </w:r>
+          </w:p>
+        </w:tc>
+        <w:tc>
+          <w:tcPr>
+            <w:tcW w:w="3278" w:type="dxa"/>
+          </w:tcPr>
+          <w:p>
+            <w:pPr>
+              <w:pStyle w:val="ListParagraph"/>
+              <w:numPr>
+                <w:ilvl w:val="0"/>
+                <w:numId w:val="11"/>
+              </w:numPr>
+              <w:rPr>
+                <w:rFonts w:ascii="Cambria" w:hAnsi="Cambria"/>
+                <w:sz w:val="24"/>
+                <w:szCs w:val="24"/>
+                <w:lang w:val="en-US"/>
+              </w:rPr>
+            </w:pPr>
+            <w:r>
+              <w:rPr>
+                <w:rFonts w:ascii="Cambria" w:hAnsi="Cambria"/>
+                <w:sz w:val="24"/>
+                <w:szCs w:val="24"/>
+                <w:lang w:val="en-US"/>
+              </w:rPr>
               <w:lastRenderedPageBreak/>
+              <w:t>Nhận hàng ký gửi để đảm bảo hàng hóa đúng mô tả và bán hàng nhanh chóng.</w:t>
+            </w:r>
+          </w:p>
+          <w:p>
+            <w:pPr>
+              <w:pStyle w:val="ListParagraph"/>
+              <w:numPr>
+                <w:ilvl w:val="0"/>
+                <w:numId w:val="11"/>
+              </w:numPr>
+              <w:rPr>
+                <w:rFonts w:ascii="Cambria" w:hAnsi="Cambria"/>
+                <w:sz w:val="24"/>
+                <w:szCs w:val="24"/>
+                <w:lang w:val="en-US"/>
+              </w:rPr>
+            </w:pPr>
+            <w:r>
+              <w:rPr>
+                <w:rFonts w:ascii="Cambria" w:hAnsi="Cambria"/>
+                <w:sz w:val="24"/>
+                <w:szCs w:val="24"/>
+                <w:lang w:val="en-US"/>
+              </w:rPr>
+              <w:lastRenderedPageBreak/>
+              <w:t>Cửa hàng phải có chuyên gia về lĩnh vực thời trang</w:t>
+            </w:r>
+          </w:p>
+          <w:p>
+            <w:pPr>
+              <w:pStyle w:val="ListParagraph"/>
+              <w:numPr>
+                <w:ilvl w:val="0"/>
+                <w:numId w:val="11"/>
+              </w:numPr>
+              <w:rPr>
+                <w:rFonts w:ascii="Cambria" w:hAnsi="Cambria"/>
+                <w:sz w:val="24"/>
+                <w:szCs w:val="24"/>
+                <w:lang w:val="en-US"/>
+              </w:rPr>
+            </w:pPr>
+            <w:r>
+              <w:rPr>
+                <w:rFonts w:ascii="Cambria" w:hAnsi="Cambria"/>
+                <w:sz w:val="24"/>
+                <w:szCs w:val="24"/>
+                <w:lang w:val="en-US"/>
+              </w:rPr>
+              <w:t>Phải có phương tiện cần thiết để đi lấy hàng và kiểm định</w:t>
+            </w:r>
+          </w:p>
+          <w:p>
+            <w:pPr>
+              <w:pStyle w:val="ListParagraph"/>
+              <w:numPr>
+                <w:ilvl w:val="0"/>
+                <w:numId w:val="11"/>
+              </w:numPr>
+              <w:rPr>
+                <w:rFonts w:ascii="Cambria" w:hAnsi="Cambria"/>
+                <w:sz w:val="24"/>
+                <w:szCs w:val="24"/>
+                <w:lang w:val="en-US"/>
+              </w:rPr>
+            </w:pPr>
+            <w:r>
+              <w:rPr>
+                <w:rFonts w:ascii="Cambria" w:hAnsi="Cambria"/>
+                <w:sz w:val="24"/>
+                <w:szCs w:val="24"/>
+                <w:lang w:val="en-US"/>
+              </w:rPr>
+              <w:t>Chi phí cho các dịch vụ hỗ trợ: chứng thực, sms, email, lưu kho…</w:t>
+            </w:r>
+          </w:p>
+          <w:p>
+            <w:pPr>
+              <w:pStyle w:val="ListParagraph"/>
+              <w:numPr>
+                <w:ilvl w:val="0"/>
+                <w:numId w:val="11"/>
+              </w:numPr>
+              <w:rPr>
+                <w:rFonts w:ascii="Cambria" w:hAnsi="Cambria"/>
+                <w:sz w:val="24"/>
+                <w:szCs w:val="24"/>
+                <w:lang w:val="en-US"/>
+              </w:rPr>
+            </w:pPr>
+            <w:r>
+              <w:rPr>
+                <w:rFonts w:ascii="Cambria" w:hAnsi="Cambria"/>
+                <w:sz w:val="24"/>
+                <w:szCs w:val="24"/>
+                <w:lang w:val="en-US"/>
+              </w:rPr>
               <w:t>Giải quyết vấn đề giữa cửa hàng và người ký gửi, giữa cửa hàng và người mua để được giá có lợi nhất</w:t>
             </w:r>
           </w:p>
@@ -2566,13 +4053,14 @@
         <w:tblLook w:val="04A0" w:firstRow="1" w:lastRow="0" w:firstColumn="1" w:lastColumn="0" w:noHBand="0" w:noVBand="1"/>
       </w:tblPr>
       <w:tblGrid>
-        <w:gridCol w:w="4493"/>
-        <w:gridCol w:w="4497"/>
+        <w:gridCol w:w="2816"/>
+        <w:gridCol w:w="3066"/>
+        <w:gridCol w:w="3108"/>
       </w:tblGrid>
       <w:tr>
         <w:tc>
           <w:tcPr>
-            <w:tcW w:w="4675" w:type="dxa"/>
+            <w:tcW w:w="2816" w:type="dxa"/>
           </w:tcPr>
           <w:p>
             <w:pPr>
@@ -2595,13 +4083,13 @@
                 <w:szCs w:val="24"/>
                 <w:lang w:val="en-US"/>
               </w:rPr>
-              <w:t>Chợ Tốt</w:t>
-            </w:r>
-          </w:p>
-        </w:tc>
-        <w:tc>
-          <w:tcPr>
-            <w:tcW w:w="4675" w:type="dxa"/>
+              <w:t>Cầm đồ</w:t>
+            </w:r>
+          </w:p>
+        </w:tc>
+        <w:tc>
+          <w:tcPr>
+            <w:tcW w:w="3066" w:type="dxa"/>
           </w:tcPr>
           <w:p>
             <w:pPr>
@@ -2624,6 +4112,35 @@
                 <w:szCs w:val="24"/>
                 <w:lang w:val="en-US"/>
               </w:rPr>
+              <w:t>Chợ Tốt</w:t>
+            </w:r>
+          </w:p>
+        </w:tc>
+        <w:tc>
+          <w:tcPr>
+            <w:tcW w:w="3108" w:type="dxa"/>
+          </w:tcPr>
+          <w:p>
+            <w:pPr>
+              <w:pStyle w:val="ListParagraph"/>
+              <w:ind w:left="0"/>
+              <w:jc w:val="center"/>
+              <w:rPr>
+                <w:rFonts w:ascii="Cambria" w:hAnsi="Cambria"/>
+                <w:b/>
+                <w:sz w:val="24"/>
+                <w:szCs w:val="24"/>
+                <w:lang w:val="en-US"/>
+              </w:rPr>
+            </w:pPr>
+            <w:r>
+              <w:rPr>
+                <w:rFonts w:ascii="Cambria" w:hAnsi="Cambria"/>
+                <w:b/>
+                <w:sz w:val="24"/>
+                <w:szCs w:val="24"/>
+                <w:lang w:val="en-US"/>
+              </w:rPr>
               <w:t>HPS</w:t>
             </w:r>
           </w:p>
@@ -2632,40 +4149,55 @@
       <w:tr>
         <w:tc>
           <w:tcPr>
-            <w:tcW w:w="4675" w:type="dxa"/>
-          </w:tcPr>
-          <w:p>
-            <w:pPr>
-              <w:rPr>
-                <w:rFonts w:ascii="Cambria" w:hAnsi="Cambria"/>
-                <w:sz w:val="24"/>
-                <w:szCs w:val="24"/>
-                <w:lang w:val="en-US"/>
-              </w:rPr>
-            </w:pPr>
-            <w:r>
-              <w:rPr>
-                <w:rFonts w:ascii="Cambria" w:hAnsi="Cambria"/>
-                <w:sz w:val="24"/>
-                <w:szCs w:val="24"/>
-                <w:lang w:val="en-US"/>
-              </w:rPr>
-              <w:t>Đ</w:t>
-            </w:r>
-            <w:r>
-              <w:rPr>
-                <w:rFonts w:ascii="Cambria" w:hAnsi="Cambria"/>
-                <w:sz w:val="24"/>
-                <w:szCs w:val="24"/>
-                <w:lang w:val="en-US"/>
-              </w:rPr>
-              <w:t>ã xuất hiên từ lâu</w:t>
-            </w:r>
-          </w:p>
-        </w:tc>
-        <w:tc>
-          <w:tcPr>
-            <w:tcW w:w="4675" w:type="dxa"/>
+            <w:tcW w:w="2816" w:type="dxa"/>
+          </w:tcPr>
+          <w:p>
+            <w:pPr>
+              <w:rPr>
+                <w:rFonts w:ascii="Cambria" w:hAnsi="Cambria"/>
+                <w:sz w:val="24"/>
+                <w:szCs w:val="24"/>
+                <w:lang w:val="en-US"/>
+              </w:rPr>
+            </w:pPr>
+            <w:r>
+              <w:rPr>
+                <w:rFonts w:ascii="Cambria" w:hAnsi="Cambria"/>
+                <w:sz w:val="24"/>
+                <w:szCs w:val="24"/>
+                <w:lang w:val="en-US"/>
+              </w:rPr>
+              <w:t>Hình thức phổ biến</w:t>
+            </w:r>
+          </w:p>
+        </w:tc>
+        <w:tc>
+          <w:tcPr>
+            <w:tcW w:w="3066" w:type="dxa"/>
+          </w:tcPr>
+          <w:p>
+            <w:pPr>
+              <w:rPr>
+                <w:rFonts w:ascii="Cambria" w:hAnsi="Cambria"/>
+                <w:sz w:val="24"/>
+                <w:szCs w:val="24"/>
+                <w:lang w:val="en-US"/>
+              </w:rPr>
+            </w:pPr>
+            <w:r>
+              <w:rPr>
+                <w:rFonts w:ascii="Cambria" w:hAnsi="Cambria"/>
+                <w:sz w:val="24"/>
+                <w:szCs w:val="24"/>
+                <w:lang w:val="en-US"/>
+              </w:rPr>
+              <w:t>Đã xuất hiên từ lâu</w:t>
+            </w:r>
+          </w:p>
+        </w:tc>
+        <w:tc>
+          <w:tcPr>
+            <w:tcW w:w="3108" w:type="dxa"/>
           </w:tcPr>
           <w:p>
             <w:pPr>
@@ -2691,7 +4223,7 @@
       <w:tr>
         <w:tc>
           <w:tcPr>
-            <w:tcW w:w="4675" w:type="dxa"/>
+            <w:tcW w:w="2816" w:type="dxa"/>
           </w:tcPr>
           <w:p>
             <w:pPr>
@@ -2711,13 +4243,39 @@
                 <w:szCs w:val="24"/>
                 <w:lang w:val="en-US"/>
               </w:rPr>
+              <w:t>Dễ dàng thỏa thuận và xem xét sản phẩm (dễ bị lừa)</w:t>
+            </w:r>
+          </w:p>
+        </w:tc>
+        <w:tc>
+          <w:tcPr>
+            <w:tcW w:w="3066" w:type="dxa"/>
+          </w:tcPr>
+          <w:p>
+            <w:pPr>
+              <w:pStyle w:val="ListParagraph"/>
+              <w:ind w:left="0"/>
+              <w:rPr>
+                <w:rFonts w:ascii="Cambria" w:hAnsi="Cambria"/>
+                <w:sz w:val="24"/>
+                <w:szCs w:val="24"/>
+                <w:lang w:val="en-US"/>
+              </w:rPr>
+            </w:pPr>
+            <w:r>
+              <w:rPr>
+                <w:rFonts w:ascii="Cambria" w:hAnsi="Cambria"/>
+                <w:sz w:val="24"/>
+                <w:szCs w:val="24"/>
+                <w:lang w:val="en-US"/>
+              </w:rPr>
               <w:t>Thao tác đơn giản không kiểm chứng</w:t>
             </w:r>
           </w:p>
         </w:tc>
         <w:tc>
           <w:tcPr>
-            <w:tcW w:w="4675" w:type="dxa"/>
+            <w:tcW w:w="3108" w:type="dxa"/>
           </w:tcPr>
           <w:p>
             <w:pPr>
@@ -2743,7 +4301,7 @@
       <w:tr>
         <w:tc>
           <w:tcPr>
-            <w:tcW w:w="4675" w:type="dxa"/>
+            <w:tcW w:w="2816" w:type="dxa"/>
           </w:tcPr>
           <w:p>
             <w:pPr>
@@ -2763,13 +4321,13 @@
                 <w:szCs w:val="24"/>
                 <w:lang w:val="en-US"/>
               </w:rPr>
-              <w:t>Muốn đăng gì cũng được miễn có người xem</w:t>
-            </w:r>
-          </w:p>
-        </w:tc>
-        <w:tc>
-          <w:tcPr>
-            <w:tcW w:w="4675" w:type="dxa"/>
+              <w:t>Đem hàng đến cửa tiệm, tùy vào chủ tiệm mà có nhận hàng hay không</w:t>
+            </w:r>
+          </w:p>
+        </w:tc>
+        <w:tc>
+          <w:tcPr>
+            <w:tcW w:w="3066" w:type="dxa"/>
           </w:tcPr>
           <w:p>
             <w:pPr>
@@ -2789,6 +4347,32 @@
                 <w:szCs w:val="24"/>
                 <w:lang w:val="en-US"/>
               </w:rPr>
+              <w:t>Muốn đăng gì cũng được miễn có người xem</w:t>
+            </w:r>
+          </w:p>
+        </w:tc>
+        <w:tc>
+          <w:tcPr>
+            <w:tcW w:w="3108" w:type="dxa"/>
+          </w:tcPr>
+          <w:p>
+            <w:pPr>
+              <w:pStyle w:val="ListParagraph"/>
+              <w:ind w:left="0"/>
+              <w:rPr>
+                <w:rFonts w:ascii="Cambria" w:hAnsi="Cambria"/>
+                <w:sz w:val="24"/>
+                <w:szCs w:val="24"/>
+                <w:lang w:val="en-US"/>
+              </w:rPr>
+            </w:pPr>
+            <w:r>
+              <w:rPr>
+                <w:rFonts w:ascii="Cambria" w:hAnsi="Cambria"/>
+                <w:sz w:val="24"/>
+                <w:szCs w:val="24"/>
+                <w:lang w:val="en-US"/>
+              </w:rPr>
               <w:t>đăng sản phẩm đúng chuyên mục và phải có cửa hàng nhận ký gửi</w:t>
             </w:r>
           </w:p>
@@ -2797,7 +4381,7 @@
       <w:tr>
         <w:tc>
           <w:tcPr>
-            <w:tcW w:w="4675" w:type="dxa"/>
+            <w:tcW w:w="2816" w:type="dxa"/>
           </w:tcPr>
           <w:p>
             <w:pPr>
@@ -2817,13 +4401,13 @@
                 <w:szCs w:val="24"/>
                 <w:lang w:val="en-US"/>
               </w:rPr>
-              <w:t>Hỗ trợ nhiều vùng miền</w:t>
-            </w:r>
-          </w:p>
-        </w:tc>
-        <w:tc>
-          <w:tcPr>
-            <w:tcW w:w="4675" w:type="dxa"/>
+              <w:t>Ở  đâu cũng có</w:t>
+            </w:r>
+          </w:p>
+        </w:tc>
+        <w:tc>
+          <w:tcPr>
+            <w:tcW w:w="3066" w:type="dxa"/>
           </w:tcPr>
           <w:p>
             <w:pPr>
@@ -2843,6 +4427,32 @@
                 <w:szCs w:val="24"/>
                 <w:lang w:val="en-US"/>
               </w:rPr>
+              <w:t>Hỗ trợ nhiều vùng miền</w:t>
+            </w:r>
+          </w:p>
+        </w:tc>
+        <w:tc>
+          <w:tcPr>
+            <w:tcW w:w="3108" w:type="dxa"/>
+          </w:tcPr>
+          <w:p>
+            <w:pPr>
+              <w:pStyle w:val="ListParagraph"/>
+              <w:ind w:left="0"/>
+              <w:rPr>
+                <w:rFonts w:ascii="Cambria" w:hAnsi="Cambria"/>
+                <w:sz w:val="24"/>
+                <w:szCs w:val="24"/>
+                <w:lang w:val="en-US"/>
+              </w:rPr>
+            </w:pPr>
+            <w:r>
+              <w:rPr>
+                <w:rFonts w:ascii="Cambria" w:hAnsi="Cambria"/>
+                <w:sz w:val="24"/>
+                <w:szCs w:val="24"/>
+                <w:lang w:val="en-US"/>
+              </w:rPr>
               <w:t>Chỉ ở nơi cửa hàng được ký gửi</w:t>
             </w:r>
           </w:p>
@@ -2851,7 +4461,7 @@
       <w:tr>
         <w:tc>
           <w:tcPr>
-            <w:tcW w:w="4675" w:type="dxa"/>
+            <w:tcW w:w="2816" w:type="dxa"/>
           </w:tcPr>
           <w:p>
             <w:pPr>
@@ -2871,14 +4481,9 @@
                 <w:szCs w:val="24"/>
                 <w:lang w:val="en-US"/>
               </w:rPr>
-              <w:t>Người  đăng tin giữ sản phẩm</w:t>
-            </w:r>
-          </w:p>
-        </w:tc>
-        <w:tc>
-          <w:tcPr>
-            <w:tcW w:w="4675" w:type="dxa"/>
-          </w:tcPr>
+              <w:t xml:space="preserve">Sauk khi cầm, tiệm cầm đồ nhận sp và người cầm đồ được trả một khoản tiền và hẹn ngày tới chuộc. </w:t>
+            </w:r>
+          </w:p>
           <w:p>
             <w:pPr>
               <w:pStyle w:val="ListParagraph"/>
@@ -2897,7 +4502,137 @@
                 <w:szCs w:val="24"/>
                 <w:lang w:val="en-US"/>
               </w:rPr>
+              <w:t>Nếu quá hạn thì món hàng thuộc về cửa tiệm.</w:t>
+            </w:r>
+          </w:p>
+        </w:tc>
+        <w:tc>
+          <w:tcPr>
+            <w:tcW w:w="3066" w:type="dxa"/>
+          </w:tcPr>
+          <w:p>
+            <w:pPr>
+              <w:pStyle w:val="ListParagraph"/>
+              <w:ind w:left="0"/>
+              <w:rPr>
+                <w:rFonts w:ascii="Cambria" w:hAnsi="Cambria"/>
+                <w:sz w:val="24"/>
+                <w:szCs w:val="24"/>
+                <w:lang w:val="en-US"/>
+              </w:rPr>
+            </w:pPr>
+            <w:r>
+              <w:rPr>
+                <w:rFonts w:ascii="Cambria" w:hAnsi="Cambria"/>
+                <w:sz w:val="24"/>
+                <w:szCs w:val="24"/>
+                <w:lang w:val="en-US"/>
+              </w:rPr>
+              <w:t>Người  đăng tin giữ sản phẩm</w:t>
+            </w:r>
+          </w:p>
+        </w:tc>
+        <w:tc>
+          <w:tcPr>
+            <w:tcW w:w="3108" w:type="dxa"/>
+          </w:tcPr>
+          <w:p>
+            <w:pPr>
+              <w:pStyle w:val="ListParagraph"/>
+              <w:ind w:left="0"/>
+              <w:rPr>
+                <w:rFonts w:ascii="Cambria" w:hAnsi="Cambria"/>
+                <w:sz w:val="24"/>
+                <w:szCs w:val="24"/>
+                <w:lang w:val="en-US"/>
+              </w:rPr>
+            </w:pPr>
+            <w:r>
+              <w:rPr>
+                <w:rFonts w:ascii="Cambria" w:hAnsi="Cambria"/>
+                <w:sz w:val="24"/>
+                <w:szCs w:val="24"/>
+                <w:lang w:val="en-US"/>
+              </w:rPr>
               <w:t>Cửa hàng giữ sản phẩm</w:t>
+            </w:r>
+            <w:r>
+              <w:rPr>
+                <w:rFonts w:ascii="Cambria" w:hAnsi="Cambria"/>
+                <w:sz w:val="24"/>
+                <w:szCs w:val="24"/>
+                <w:lang w:val="en-US"/>
+              </w:rPr>
+              <w:t>.</w:t>
+            </w:r>
+          </w:p>
+          <w:p>
+            <w:pPr>
+              <w:pStyle w:val="ListParagraph"/>
+              <w:ind w:left="0"/>
+              <w:rPr>
+                <w:rFonts w:ascii="Cambria" w:hAnsi="Cambria"/>
+                <w:sz w:val="24"/>
+                <w:szCs w:val="24"/>
+                <w:lang w:val="en-US"/>
+              </w:rPr>
+            </w:pPr>
+          </w:p>
+          <w:p>
+            <w:pPr>
+              <w:pStyle w:val="ListParagraph"/>
+              <w:ind w:left="0"/>
+              <w:rPr>
+                <w:rFonts w:ascii="Cambria" w:hAnsi="Cambria"/>
+                <w:sz w:val="24"/>
+                <w:szCs w:val="24"/>
+                <w:lang w:val="en-US"/>
+              </w:rPr>
+            </w:pPr>
+          </w:p>
+          <w:p>
+            <w:pPr>
+              <w:pStyle w:val="ListParagraph"/>
+              <w:ind w:left="0"/>
+              <w:rPr>
+                <w:rFonts w:ascii="Cambria" w:hAnsi="Cambria"/>
+                <w:sz w:val="24"/>
+                <w:szCs w:val="24"/>
+                <w:lang w:val="en-US"/>
+              </w:rPr>
+            </w:pPr>
+          </w:p>
+          <w:p>
+            <w:pPr>
+              <w:pStyle w:val="ListParagraph"/>
+              <w:ind w:left="0"/>
+              <w:rPr>
+                <w:rFonts w:ascii="Cambria" w:hAnsi="Cambria"/>
+                <w:sz w:val="24"/>
+                <w:szCs w:val="24"/>
+                <w:lang w:val="en-US"/>
+              </w:rPr>
+            </w:pPr>
+          </w:p>
+          <w:p>
+            <w:pPr>
+              <w:pStyle w:val="ListParagraph"/>
+              <w:ind w:left="0"/>
+              <w:rPr>
+                <w:rFonts w:ascii="Cambria" w:hAnsi="Cambria"/>
+                <w:sz w:val="24"/>
+                <w:szCs w:val="24"/>
+                <w:lang w:val="en-US"/>
+              </w:rPr>
+            </w:pPr>
+            <w:r>
+              <w:rPr>
+                <w:rFonts w:ascii="Cambria" w:hAnsi="Cambria"/>
+                <w:sz w:val="24"/>
+                <w:szCs w:val="24"/>
+                <w:lang w:val="en-US"/>
+              </w:rPr>
+              <w:t>Nếu quá hạn ký gửi, khách sẽ được thông báo đến lấy hàng và</w:t>
             </w:r>
           </w:p>
         </w:tc>
@@ -3032,6 +4767,7 @@
           <w:szCs w:val="24"/>
           <w:lang w:val="en-US"/>
         </w:rPr>
+        <w:lastRenderedPageBreak/>
         <w:t>Cửa hàng giữ hàng sẽ giúp tăng độ tin cậy của món hàng và bán nhanh hơn</w:t>
       </w:r>
     </w:p>
@@ -3082,8 +4818,16 @@
         </w:rPr>
         <w:t>Khách có thể đến lấy lại hàng trước khi hàng được bán</w:t>
       </w:r>
-      <w:bookmarkStart w:id="0" w:name="_GoBack"/>
-      <w:bookmarkEnd w:id="0"/>
+    </w:p>
+    <w:p>
+      <w:pPr>
+        <w:rPr>
+          <w:rFonts w:ascii="Cambria" w:hAnsi="Cambria"/>
+          <w:sz w:val="24"/>
+          <w:szCs w:val="24"/>
+          <w:lang w:val="en-US"/>
+        </w:rPr>
+      </w:pPr>
     </w:p>
     <w:sectPr>
       <w:pgSz w:w="12240" w:h="15840"/>
@@ -3098,19 +4842,20 @@
 <file path=word/numbering.xml><?xml version="1.0" encoding="utf-8"?>
 <w:numbering xmlns:wpc="http://schemas.microsoft.com/office/word/2010/wordprocessingCanvas" xmlns:mc="http://schemas.openxmlformats.org/markup-compatibility/2006" xmlns:o="urn:schemas-microsoft-com:office:office" xmlns:r="http://schemas.openxmlformats.org/officeDocument/2006/relationships" xmlns:m="http://schemas.openxmlformats.org/officeDocument/2006/math" xmlns:v="urn:schemas-microsoft-com:vml" xmlns:wp14="http://schemas.microsoft.com/office/word/2010/wordprocessingDrawing" xmlns:wp="http://schemas.openxmlformats.org/drawingml/2006/wordprocessingDrawing" xmlns:w10="urn:schemas-microsoft-com:office:word" xmlns:w="http://schemas.openxmlformats.org/wordprocessingml/2006/main" xmlns:w14="http://schemas.microsoft.com/office/word/2010/wordml" xmlns:w15="http://schemas.microsoft.com/office/word/2012/wordml" xmlns:wpg="http://schemas.microsoft.com/office/word/2010/wordprocessingGroup" xmlns:wpi="http://schemas.microsoft.com/office/word/2010/wordprocessingInk" xmlns:wne="http://schemas.microsoft.com/office/word/2006/wordml" xmlns:wps="http://schemas.microsoft.com/office/word/2010/wordprocessingShape" mc:Ignorable="w14 w15 wp14">
   <w:abstractNum w:abstractNumId="0">
-    <w:nsid w:val="13A13D8B"/>
+    <w:nsid w:val="12CD7E2E"/>
     <w:multiLevelType w:val="hybridMultilevel"/>
-    <w:tmpl w:val="40069B36"/>
-    <w:lvl w:ilvl="0" w:tplc="0409000F">
+    <w:tmpl w:val="11ECD564"/>
+    <w:lvl w:ilvl="0" w:tplc="DF569CC0">
       <w:start w:val="1"/>
       <w:numFmt w:val="decimal"/>
       <w:lvlText w:val="%1."/>
       <w:lvlJc w:val="left"/>
       <w:pPr>
-        <w:ind w:left="720" w:hanging="360"/>
+        <w:ind w:left="786" w:hanging="360"/>
       </w:pPr>
       <w:rPr>
         <w:rFonts w:hint="default"/>
+        <w:b/>
       </w:rPr>
     </w:lvl>
     <w:lvl w:ilvl="1" w:tplc="04090019" w:tentative="1">
@@ -3187,6 +4932,96 @@
     </w:lvl>
   </w:abstractNum>
   <w:abstractNum w:abstractNumId="1">
+    <w:nsid w:val="13A13D8B"/>
+    <w:multiLevelType w:val="hybridMultilevel"/>
+    <w:tmpl w:val="8872E4B4"/>
+    <w:lvl w:ilvl="0" w:tplc="4CB87FB8">
+      <w:start w:val="1"/>
+      <w:numFmt w:val="decimal"/>
+      <w:lvlText w:val="%1."/>
+      <w:lvlJc w:val="left"/>
+      <w:pPr>
+        <w:ind w:left="720" w:hanging="360"/>
+      </w:pPr>
+      <w:rPr>
+        <w:rFonts w:hint="default"/>
+        <w:b/>
+      </w:rPr>
+    </w:lvl>
+    <w:lvl w:ilvl="1" w:tplc="04090019" w:tentative="1">
+      <w:start w:val="1"/>
+      <w:numFmt w:val="lowerLetter"/>
+      <w:lvlText w:val="%2."/>
+      <w:lvlJc w:val="left"/>
+      <w:pPr>
+        <w:ind w:left="1440" w:hanging="360"/>
+      </w:pPr>
+    </w:lvl>
+    <w:lvl w:ilvl="2" w:tplc="0409001B" w:tentative="1">
+      <w:start w:val="1"/>
+      <w:numFmt w:val="lowerRoman"/>
+      <w:lvlText w:val="%3."/>
+      <w:lvlJc w:val="right"/>
+      <w:pPr>
+        <w:ind w:left="2160" w:hanging="180"/>
+      </w:pPr>
+    </w:lvl>
+    <w:lvl w:ilvl="3" w:tplc="0409000F" w:tentative="1">
+      <w:start w:val="1"/>
+      <w:numFmt w:val="decimal"/>
+      <w:lvlText w:val="%4."/>
+      <w:lvlJc w:val="left"/>
+      <w:pPr>
+        <w:ind w:left="2880" w:hanging="360"/>
+      </w:pPr>
+    </w:lvl>
+    <w:lvl w:ilvl="4" w:tplc="04090019" w:tentative="1">
+      <w:start w:val="1"/>
+      <w:numFmt w:val="lowerLetter"/>
+      <w:lvlText w:val="%5."/>
+      <w:lvlJc w:val="left"/>
+      <w:pPr>
+        <w:ind w:left="3600" w:hanging="360"/>
+      </w:pPr>
+    </w:lvl>
+    <w:lvl w:ilvl="5" w:tplc="0409001B" w:tentative="1">
+      <w:start w:val="1"/>
+      <w:numFmt w:val="lowerRoman"/>
+      <w:lvlText w:val="%6."/>
+      <w:lvlJc w:val="right"/>
+      <w:pPr>
+        <w:ind w:left="4320" w:hanging="180"/>
+      </w:pPr>
+    </w:lvl>
+    <w:lvl w:ilvl="6" w:tplc="0409000F" w:tentative="1">
+      <w:start w:val="1"/>
+      <w:numFmt w:val="decimal"/>
+      <w:lvlText w:val="%7."/>
+      <w:lvlJc w:val="left"/>
+      <w:pPr>
+        <w:ind w:left="5040" w:hanging="360"/>
+      </w:pPr>
+    </w:lvl>
+    <w:lvl w:ilvl="7" w:tplc="04090019" w:tentative="1">
+      <w:start w:val="1"/>
+      <w:numFmt w:val="lowerLetter"/>
+      <w:lvlText w:val="%8."/>
+      <w:lvlJc w:val="left"/>
+      <w:pPr>
+        <w:ind w:left="5760" w:hanging="360"/>
+      </w:pPr>
+    </w:lvl>
+    <w:lvl w:ilvl="8" w:tplc="0409001B" w:tentative="1">
+      <w:start w:val="1"/>
+      <w:numFmt w:val="lowerRoman"/>
+      <w:lvlText w:val="%9."/>
+      <w:lvlJc w:val="right"/>
+      <w:pPr>
+        <w:ind w:left="6480" w:hanging="180"/>
+      </w:pPr>
+    </w:lvl>
+  </w:abstractNum>
+  <w:abstractNum w:abstractNumId="2">
     <w:nsid w:val="1A6673AE"/>
     <w:multiLevelType w:val="hybridMultilevel"/>
     <w:tmpl w:val="1F1CF0A6"/>
@@ -3275,7 +5110,7 @@
       </w:pPr>
     </w:lvl>
   </w:abstractNum>
-  <w:abstractNum w:abstractNumId="2">
+  <w:abstractNum w:abstractNumId="3">
     <w:nsid w:val="1B5C5996"/>
     <w:multiLevelType w:val="hybridMultilevel"/>
     <w:tmpl w:val="32C0615C"/>
@@ -3387,7 +5222,7 @@
       </w:rPr>
     </w:lvl>
   </w:abstractNum>
-  <w:abstractNum w:abstractNumId="3">
+  <w:abstractNum w:abstractNumId="4">
     <w:nsid w:val="1D2F4D3C"/>
     <w:multiLevelType w:val="hybridMultilevel"/>
     <w:tmpl w:val="1FB4AC9C"/>
@@ -3477,7 +5312,7 @@
       </w:pPr>
     </w:lvl>
   </w:abstractNum>
-  <w:abstractNum w:abstractNumId="4">
+  <w:abstractNum w:abstractNumId="5">
     <w:nsid w:val="246749B7"/>
     <w:multiLevelType w:val="hybridMultilevel"/>
     <w:tmpl w:val="B4F257C2"/>
@@ -3590,7 +5425,7 @@
       </w:rPr>
     </w:lvl>
   </w:abstractNum>
-  <w:abstractNum w:abstractNumId="5">
+  <w:abstractNum w:abstractNumId="6">
     <w:nsid w:val="2BBB5942"/>
     <w:multiLevelType w:val="hybridMultilevel"/>
     <w:tmpl w:val="4412CA46"/>
@@ -3600,7 +5435,7 @@
       <w:lvlText w:val="%1."/>
       <w:lvlJc w:val="left"/>
       <w:pPr>
-        <w:ind w:left="720" w:hanging="360"/>
+        <w:ind w:left="1080" w:hanging="360"/>
       </w:pPr>
       <w:rPr>
         <w:rFonts w:hint="default"/>
@@ -3612,7 +5447,7 @@
       <w:lvlText w:val="%2."/>
       <w:lvlJc w:val="left"/>
       <w:pPr>
-        <w:ind w:left="1440" w:hanging="360"/>
+        <w:ind w:left="1800" w:hanging="360"/>
       </w:pPr>
     </w:lvl>
     <w:lvl w:ilvl="2" w:tplc="0409001B" w:tentative="1">
@@ -3621,7 +5456,7 @@
       <w:lvlText w:val="%3."/>
       <w:lvlJc w:val="right"/>
       <w:pPr>
-        <w:ind w:left="2160" w:hanging="180"/>
+        <w:ind w:left="2520" w:hanging="180"/>
       </w:pPr>
     </w:lvl>
     <w:lvl w:ilvl="3" w:tplc="0409000F" w:tentative="1">
@@ -3630,7 +5465,7 @@
       <w:lvlText w:val="%4."/>
       <w:lvlJc w:val="left"/>
       <w:pPr>
-        <w:ind w:left="2880" w:hanging="360"/>
+        <w:ind w:left="3240" w:hanging="360"/>
       </w:pPr>
     </w:lvl>
     <w:lvl w:ilvl="4" w:tplc="04090019" w:tentative="1">
@@ -3639,7 +5474,7 @@
       <w:lvlText w:val="%5."/>
       <w:lvlJc w:val="left"/>
       <w:pPr>
-        <w:ind w:left="3600" w:hanging="360"/>
+        <w:ind w:left="3960" w:hanging="360"/>
       </w:pPr>
     </w:lvl>
     <w:lvl w:ilvl="5" w:tplc="0409001B" w:tentative="1">
@@ -3648,7 +5483,7 @@
       <w:lvlText w:val="%6."/>
       <w:lvlJc w:val="right"/>
       <w:pPr>
-        <w:ind w:left="4320" w:hanging="180"/>
+        <w:ind w:left="4680" w:hanging="180"/>
       </w:pPr>
     </w:lvl>
     <w:lvl w:ilvl="6" w:tplc="0409000F" w:tentative="1">
@@ -3657,7 +5492,7 @@
       <w:lvlText w:val="%7."/>
       <w:lvlJc w:val="left"/>
       <w:pPr>
-        <w:ind w:left="5040" w:hanging="360"/>
+        <w:ind w:left="5400" w:hanging="360"/>
       </w:pPr>
     </w:lvl>
     <w:lvl w:ilvl="7" w:tplc="04090019" w:tentative="1">
@@ -3666,7 +5501,7 @@
       <w:lvlText w:val="%8."/>
       <w:lvlJc w:val="left"/>
       <w:pPr>
-        <w:ind w:left="5760" w:hanging="360"/>
+        <w:ind w:left="6120" w:hanging="360"/>
       </w:pPr>
     </w:lvl>
     <w:lvl w:ilvl="8" w:tplc="0409001B" w:tentative="1">
@@ -3675,11 +5510,11 @@
       <w:lvlText w:val="%9."/>
       <w:lvlJc w:val="right"/>
       <w:pPr>
-        <w:ind w:left="6480" w:hanging="180"/>
+        <w:ind w:left="6840" w:hanging="180"/>
       </w:pPr>
     </w:lvl>
   </w:abstractNum>
-  <w:abstractNum w:abstractNumId="6">
+  <w:abstractNum w:abstractNumId="7">
     <w:nsid w:val="3CCA4DF7"/>
     <w:multiLevelType w:val="hybridMultilevel"/>
     <w:tmpl w:val="769E2DD0"/>
@@ -3694,7 +5529,7 @@
         <w:rFonts w:ascii="Calibri" w:eastAsiaTheme="minorEastAsia" w:hAnsi="Calibri" w:cstheme="minorBidi" w:hint="default"/>
       </w:rPr>
     </w:lvl>
-    <w:lvl w:ilvl="1" w:tplc="04090003" w:tentative="1">
+    <w:lvl w:ilvl="1" w:tplc="04090003">
       <w:start w:val="1"/>
       <w:numFmt w:val="bullet"/>
       <w:lvlText w:val="o"/>
@@ -3791,7 +5626,7 @@
       </w:rPr>
     </w:lvl>
   </w:abstractNum>
-  <w:abstractNum w:abstractNumId="7">
+  <w:abstractNum w:abstractNumId="8">
     <w:nsid w:val="3EA7483D"/>
     <w:multiLevelType w:val="hybridMultilevel"/>
     <w:tmpl w:val="060EB35E"/>
@@ -3904,7 +5739,96 @@
       </w:rPr>
     </w:lvl>
   </w:abstractNum>
-  <w:abstractNum w:abstractNumId="8">
+  <w:abstractNum w:abstractNumId="9">
+    <w:nsid w:val="42CC60E9"/>
+    <w:multiLevelType w:val="hybridMultilevel"/>
+    <w:tmpl w:val="5770FFFA"/>
+    <w:lvl w:ilvl="0" w:tplc="58C4EED8">
+      <w:start w:val="2"/>
+      <w:numFmt w:val="lowerLetter"/>
+      <w:lvlText w:val="%1."/>
+      <w:lvlJc w:val="left"/>
+      <w:pPr>
+        <w:ind w:left="1211" w:hanging="360"/>
+      </w:pPr>
+      <w:rPr>
+        <w:rFonts w:hint="default"/>
+      </w:rPr>
+    </w:lvl>
+    <w:lvl w:ilvl="1" w:tplc="04090019" w:tentative="1">
+      <w:start w:val="1"/>
+      <w:numFmt w:val="lowerLetter"/>
+      <w:lvlText w:val="%2."/>
+      <w:lvlJc w:val="left"/>
+      <w:pPr>
+        <w:ind w:left="1931" w:hanging="360"/>
+      </w:pPr>
+    </w:lvl>
+    <w:lvl w:ilvl="2" w:tplc="0409001B" w:tentative="1">
+      <w:start w:val="1"/>
+      <w:numFmt w:val="lowerRoman"/>
+      <w:lvlText w:val="%3."/>
+      <w:lvlJc w:val="right"/>
+      <w:pPr>
+        <w:ind w:left="2651" w:hanging="180"/>
+      </w:pPr>
+    </w:lvl>
+    <w:lvl w:ilvl="3" w:tplc="0409000F" w:tentative="1">
+      <w:start w:val="1"/>
+      <w:numFmt w:val="decimal"/>
+      <w:lvlText w:val="%4."/>
+      <w:lvlJc w:val="left"/>
+      <w:pPr>
+        <w:ind w:left="3371" w:hanging="360"/>
+      </w:pPr>
+    </w:lvl>
+    <w:lvl w:ilvl="4" w:tplc="04090019" w:tentative="1">
+      <w:start w:val="1"/>
+      <w:numFmt w:val="lowerLetter"/>
+      <w:lvlText w:val="%5."/>
+      <w:lvlJc w:val="left"/>
+      <w:pPr>
+        <w:ind w:left="4091" w:hanging="360"/>
+      </w:pPr>
+    </w:lvl>
+    <w:lvl w:ilvl="5" w:tplc="0409001B" w:tentative="1">
+      <w:start w:val="1"/>
+      <w:numFmt w:val="lowerRoman"/>
+      <w:lvlText w:val="%6."/>
+      <w:lvlJc w:val="right"/>
+      <w:pPr>
+        <w:ind w:left="4811" w:hanging="180"/>
+      </w:pPr>
+    </w:lvl>
+    <w:lvl w:ilvl="6" w:tplc="0409000F" w:tentative="1">
+      <w:start w:val="1"/>
+      <w:numFmt w:val="decimal"/>
+      <w:lvlText w:val="%7."/>
+      <w:lvlJc w:val="left"/>
+      <w:pPr>
+        <w:ind w:left="5531" w:hanging="360"/>
+      </w:pPr>
+    </w:lvl>
+    <w:lvl w:ilvl="7" w:tplc="04090019" w:tentative="1">
+      <w:start w:val="1"/>
+      <w:numFmt w:val="lowerLetter"/>
+      <w:lvlText w:val="%8."/>
+      <w:lvlJc w:val="left"/>
+      <w:pPr>
+        <w:ind w:left="6251" w:hanging="360"/>
+      </w:pPr>
+    </w:lvl>
+    <w:lvl w:ilvl="8" w:tplc="0409001B" w:tentative="1">
+      <w:start w:val="1"/>
+      <w:numFmt w:val="lowerRoman"/>
+      <w:lvlText w:val="%9."/>
+      <w:lvlJc w:val="right"/>
+      <w:pPr>
+        <w:ind w:left="6971" w:hanging="180"/>
+      </w:pPr>
+    </w:lvl>
+  </w:abstractNum>
+  <w:abstractNum w:abstractNumId="10">
     <w:nsid w:val="56AC3B4E"/>
     <w:multiLevelType w:val="hybridMultilevel"/>
     <w:tmpl w:val="99305446"/>
@@ -4017,7 +5941,96 @@
       </w:rPr>
     </w:lvl>
   </w:abstractNum>
-  <w:abstractNum w:abstractNumId="9">
+  <w:abstractNum w:abstractNumId="11">
+    <w:nsid w:val="6F072998"/>
+    <w:multiLevelType w:val="hybridMultilevel"/>
+    <w:tmpl w:val="77DA4192"/>
+    <w:lvl w:ilvl="0" w:tplc="0409000F">
+      <w:start w:val="1"/>
+      <w:numFmt w:val="decimal"/>
+      <w:lvlText w:val="%1."/>
+      <w:lvlJc w:val="left"/>
+      <w:pPr>
+        <w:ind w:left="1211" w:hanging="360"/>
+      </w:pPr>
+      <w:rPr>
+        <w:rFonts w:hint="default"/>
+      </w:rPr>
+    </w:lvl>
+    <w:lvl w:ilvl="1" w:tplc="04090019" w:tentative="1">
+      <w:start w:val="1"/>
+      <w:numFmt w:val="lowerLetter"/>
+      <w:lvlText w:val="%2."/>
+      <w:lvlJc w:val="left"/>
+      <w:pPr>
+        <w:ind w:left="1800" w:hanging="360"/>
+      </w:pPr>
+    </w:lvl>
+    <w:lvl w:ilvl="2" w:tplc="0409001B" w:tentative="1">
+      <w:start w:val="1"/>
+      <w:numFmt w:val="lowerRoman"/>
+      <w:lvlText w:val="%3."/>
+      <w:lvlJc w:val="right"/>
+      <w:pPr>
+        <w:ind w:left="2520" w:hanging="180"/>
+      </w:pPr>
+    </w:lvl>
+    <w:lvl w:ilvl="3" w:tplc="0409000F" w:tentative="1">
+      <w:start w:val="1"/>
+      <w:numFmt w:val="decimal"/>
+      <w:lvlText w:val="%4."/>
+      <w:lvlJc w:val="left"/>
+      <w:pPr>
+        <w:ind w:left="3240" w:hanging="360"/>
+      </w:pPr>
+    </w:lvl>
+    <w:lvl w:ilvl="4" w:tplc="04090019" w:tentative="1">
+      <w:start w:val="1"/>
+      <w:numFmt w:val="lowerLetter"/>
+      <w:lvlText w:val="%5."/>
+      <w:lvlJc w:val="left"/>
+      <w:pPr>
+        <w:ind w:left="3960" w:hanging="360"/>
+      </w:pPr>
+    </w:lvl>
+    <w:lvl w:ilvl="5" w:tplc="0409001B" w:tentative="1">
+      <w:start w:val="1"/>
+      <w:numFmt w:val="lowerRoman"/>
+      <w:lvlText w:val="%6."/>
+      <w:lvlJc w:val="right"/>
+      <w:pPr>
+        <w:ind w:left="4680" w:hanging="180"/>
+      </w:pPr>
+    </w:lvl>
+    <w:lvl w:ilvl="6" w:tplc="0409000F" w:tentative="1">
+      <w:start w:val="1"/>
+      <w:numFmt w:val="decimal"/>
+      <w:lvlText w:val="%7."/>
+      <w:lvlJc w:val="left"/>
+      <w:pPr>
+        <w:ind w:left="5400" w:hanging="360"/>
+      </w:pPr>
+    </w:lvl>
+    <w:lvl w:ilvl="7" w:tplc="04090019" w:tentative="1">
+      <w:start w:val="1"/>
+      <w:numFmt w:val="lowerLetter"/>
+      <w:lvlText w:val="%8."/>
+      <w:lvlJc w:val="left"/>
+      <w:pPr>
+        <w:ind w:left="6120" w:hanging="360"/>
+      </w:pPr>
+    </w:lvl>
+    <w:lvl w:ilvl="8" w:tplc="0409001B" w:tentative="1">
+      <w:start w:val="1"/>
+      <w:numFmt w:val="lowerRoman"/>
+      <w:lvlText w:val="%9."/>
+      <w:lvlJc w:val="right"/>
+      <w:pPr>
+        <w:ind w:left="6840" w:hanging="180"/>
+      </w:pPr>
+    </w:lvl>
+  </w:abstractNum>
+  <w:abstractNum w:abstractNumId="12">
     <w:nsid w:val="70C755B4"/>
     <w:multiLevelType w:val="hybridMultilevel"/>
     <w:tmpl w:val="21FAB5A4"/>
@@ -4130,7 +6143,7 @@
       </w:rPr>
     </w:lvl>
   </w:abstractNum>
-  <w:abstractNum w:abstractNumId="10">
+  <w:abstractNum w:abstractNumId="13">
     <w:nsid w:val="7361303A"/>
     <w:multiLevelType w:val="hybridMultilevel"/>
     <w:tmpl w:val="7636638C"/>
@@ -4220,7 +6233,7 @@
       </w:pPr>
     </w:lvl>
   </w:abstractNum>
-  <w:abstractNum w:abstractNumId="11">
+  <w:abstractNum w:abstractNumId="14">
     <w:nsid w:val="73944A81"/>
     <w:multiLevelType w:val="hybridMultilevel"/>
     <w:tmpl w:val="06843BEC"/>
@@ -4310,7 +6323,7 @@
       </w:pPr>
     </w:lvl>
   </w:abstractNum>
-  <w:abstractNum w:abstractNumId="12">
+  <w:abstractNum w:abstractNumId="15">
     <w:nsid w:val="73BC52F4"/>
     <w:multiLevelType w:val="hybridMultilevel"/>
     <w:tmpl w:val="82A8EB02"/>
@@ -4400,57 +6413,60 @@
       </w:pPr>
     </w:lvl>
   </w:abstractNum>
-  <w:abstractNum w:abstractNumId="13">
+  <w:abstractNum w:abstractNumId="16">
     <w:nsid w:val="7E112FDA"/>
     <w:multiLevelType w:val="hybridMultilevel"/>
-    <w:tmpl w:val="0700CB86"/>
+    <w:tmpl w:val="B3B22638"/>
     <w:lvl w:ilvl="0" w:tplc="EF705534">
       <w:start w:val="1"/>
       <w:numFmt w:val="upperRoman"/>
       <w:lvlText w:val="%1."/>
       <w:lvlJc w:val="left"/>
       <w:pPr>
-        <w:ind w:left="1080" w:hanging="720"/>
+        <w:ind w:left="720" w:hanging="720"/>
       </w:pPr>
       <w:rPr>
         <w:rFonts w:hint="default"/>
         <w:b/>
       </w:rPr>
     </w:lvl>
-    <w:lvl w:ilvl="1" w:tplc="04090019" w:tentative="1">
+    <w:lvl w:ilvl="1" w:tplc="04090019">
       <w:start w:val="1"/>
       <w:numFmt w:val="lowerLetter"/>
       <w:lvlText w:val="%2."/>
       <w:lvlJc w:val="left"/>
       <w:pPr>
-        <w:ind w:left="720" w:hanging="360"/>
-      </w:pPr>
-    </w:lvl>
-    <w:lvl w:ilvl="2" w:tplc="0409001B" w:tentative="1">
+        <w:ind w:left="360" w:hanging="360"/>
+      </w:pPr>
+    </w:lvl>
+    <w:lvl w:ilvl="2" w:tplc="0409001B">
       <w:start w:val="1"/>
       <w:numFmt w:val="lowerRoman"/>
       <w:lvlText w:val="%3."/>
       <w:lvlJc w:val="right"/>
       <w:pPr>
-        <w:ind w:left="1440" w:hanging="180"/>
-      </w:pPr>
-    </w:lvl>
-    <w:lvl w:ilvl="3" w:tplc="0409000F" w:tentative="1">
+        <w:ind w:left="1080" w:hanging="180"/>
+      </w:pPr>
+    </w:lvl>
+    <w:lvl w:ilvl="3" w:tplc="0409000F">
       <w:start w:val="1"/>
       <w:numFmt w:val="decimal"/>
       <w:lvlText w:val="%4."/>
       <w:lvlJc w:val="left"/>
       <w:pPr>
-        <w:ind w:left="2160" w:hanging="360"/>
-      </w:pPr>
-    </w:lvl>
-    <w:lvl w:ilvl="4" w:tplc="04090019" w:tentative="1">
+        <w:ind w:left="1800" w:hanging="360"/>
+      </w:pPr>
+      <w:rPr>
+        <w:b/>
+      </w:rPr>
+    </w:lvl>
+    <w:lvl w:ilvl="4" w:tplc="04090019">
       <w:start w:val="1"/>
       <w:numFmt w:val="lowerLetter"/>
       <w:lvlText w:val="%5."/>
       <w:lvlJc w:val="left"/>
       <w:pPr>
-        <w:ind w:left="2880" w:hanging="360"/>
+        <w:ind w:left="2520" w:hanging="360"/>
       </w:pPr>
     </w:lvl>
     <w:lvl w:ilvl="5" w:tplc="0409001B" w:tentative="1">
@@ -4459,7 +6475,7 @@
       <w:lvlText w:val="%6."/>
       <w:lvlJc w:val="right"/>
       <w:pPr>
-        <w:ind w:left="3600" w:hanging="180"/>
+        <w:ind w:left="3240" w:hanging="180"/>
       </w:pPr>
     </w:lvl>
     <w:lvl w:ilvl="6" w:tplc="0409000F" w:tentative="1">
@@ -4468,7 +6484,7 @@
       <w:lvlText w:val="%7."/>
       <w:lvlJc w:val="left"/>
       <w:pPr>
-        <w:ind w:left="4320" w:hanging="360"/>
+        <w:ind w:left="3960" w:hanging="360"/>
       </w:pPr>
     </w:lvl>
     <w:lvl w:ilvl="7" w:tplc="04090019" w:tentative="1">
@@ -4477,7 +6493,7 @@
       <w:lvlText w:val="%8."/>
       <w:lvlJc w:val="left"/>
       <w:pPr>
-        <w:ind w:left="5040" w:hanging="360"/>
+        <w:ind w:left="4680" w:hanging="360"/>
       </w:pPr>
     </w:lvl>
     <w:lvl w:ilvl="8" w:tplc="0409001B" w:tentative="1">
@@ -4486,51 +6502,60 @@
       <w:lvlText w:val="%9."/>
       <w:lvlJc w:val="right"/>
       <w:pPr>
-        <w:ind w:left="5760" w:hanging="180"/>
+        <w:ind w:left="5400" w:hanging="180"/>
       </w:pPr>
     </w:lvl>
   </w:abstractNum>
   <w:num w:numId="1">
+    <w:abstractNumId w:val="13"/>
+  </w:num>
+  <w:num w:numId="2">
+    <w:abstractNumId w:val="15"/>
+  </w:num>
+  <w:num w:numId="3">
+    <w:abstractNumId w:val="14"/>
+  </w:num>
+  <w:num w:numId="4">
+    <w:abstractNumId w:val="4"/>
+  </w:num>
+  <w:num w:numId="5">
+    <w:abstractNumId w:val="16"/>
+  </w:num>
+  <w:num w:numId="6">
+    <w:abstractNumId w:val="7"/>
+  </w:num>
+  <w:num w:numId="7">
+    <w:abstractNumId w:val="8"/>
+  </w:num>
+  <w:num w:numId="8">
+    <w:abstractNumId w:val="2"/>
+  </w:num>
+  <w:num w:numId="9">
+    <w:abstractNumId w:val="6"/>
+  </w:num>
+  <w:num w:numId="10">
+    <w:abstractNumId w:val="1"/>
+  </w:num>
+  <w:num w:numId="11">
+    <w:abstractNumId w:val="3"/>
+  </w:num>
+  <w:num w:numId="12">
+    <w:abstractNumId w:val="12"/>
+  </w:num>
+  <w:num w:numId="13">
+    <w:abstractNumId w:val="5"/>
+  </w:num>
+  <w:num w:numId="14">
     <w:abstractNumId w:val="10"/>
   </w:num>
-  <w:num w:numId="2">
-    <w:abstractNumId w:val="12"/>
-  </w:num>
-  <w:num w:numId="3">
-    <w:abstractNumId w:val="11"/>
-  </w:num>
-  <w:num w:numId="4">
-    <w:abstractNumId w:val="3"/>
-  </w:num>
-  <w:num w:numId="5">
-    <w:abstractNumId w:val="13"/>
-  </w:num>
-  <w:num w:numId="6">
-    <w:abstractNumId w:val="6"/>
-  </w:num>
-  <w:num w:numId="7">
-    <w:abstractNumId w:val="7"/>
-  </w:num>
-  <w:num w:numId="8">
-    <w:abstractNumId w:val="1"/>
-  </w:num>
-  <w:num w:numId="9">
-    <w:abstractNumId w:val="5"/>
-  </w:num>
-  <w:num w:numId="10">
+  <w:num w:numId="15">
     <w:abstractNumId w:val="0"/>
   </w:num>
-  <w:num w:numId="11">
-    <w:abstractNumId w:val="2"/>
-  </w:num>
-  <w:num w:numId="12">
+  <w:num w:numId="16">
     <w:abstractNumId w:val="9"/>
   </w:num>
-  <w:num w:numId="13">
-    <w:abstractNumId w:val="4"/>
-  </w:num>
-  <w:num w:numId="14">
-    <w:abstractNumId w:val="8"/>
+  <w:num w:numId="17">
+    <w:abstractNumId w:val="11"/>
   </w:num>
 </w:numbering>
 </file>
@@ -4989,6 +7014,29 @@
       </w:tblBorders>
     </w:tblPr>
   </w:style>
+  <w:style w:type="character" w:styleId="Hyperlink">
+    <w:name w:val="Hyperlink"/>
+    <w:basedOn w:val="DefaultParagraphFont"/>
+    <w:uiPriority w:val="99"/>
+    <w:unhideWhenUsed/>
+    <w:rsid w:val="000841E0"/>
+    <w:rPr>
+      <w:color w:val="0563C1" w:themeColor="hyperlink"/>
+      <w:u w:val="single"/>
+    </w:rPr>
+  </w:style>
+  <w:style w:type="character" w:styleId="FollowedHyperlink">
+    <w:name w:val="FollowedHyperlink"/>
+    <w:basedOn w:val="DefaultParagraphFont"/>
+    <w:uiPriority w:val="99"/>
+    <w:semiHidden/>
+    <w:unhideWhenUsed/>
+    <w:rsid w:val="00667E90"/>
+    <w:rPr>
+      <w:color w:val="954F72" w:themeColor="followedHyperlink"/>
+      <w:u w:val="single"/>
+    </w:rPr>
+  </w:style>
 </w:styles>
 </file>
 

</xml_diff>